<commit_message>
premier phase de corection
</commit_message>
<xml_diff>
--- a/Auto évaluation.docx
+++ b/Auto évaluation.docx
@@ -33,7 +33,23 @@
           <w:sz w:val="20"/>
           <w:szCs w:val="20"/>
         </w:rPr>
-        <w:t xml:space="preserve">J’ai </w:t>
+        <w:t>J</w:t>
+      </w:r>
+      <w:r>
+        <w:rPr>
+          <w:rFonts w:ascii="Arial" w:hAnsi="Arial" w:cs="Arial"/>
+          <w:sz w:val="20"/>
+          <w:szCs w:val="20"/>
+        </w:rPr>
+        <w:t xml:space="preserve"> </w:t>
+      </w:r>
+      <w:r>
+        <w:rPr>
+          <w:rFonts w:ascii="Arial" w:hAnsi="Arial" w:cs="Arial"/>
+          <w:sz w:val="20"/>
+          <w:szCs w:val="20"/>
+        </w:rPr>
+        <w:t xml:space="preserve">’ai </w:t>
       </w:r>
       <w:r>
         <w:rPr>
@@ -49,7 +65,23 @@
           <w:sz w:val="20"/>
           <w:szCs w:val="20"/>
         </w:rPr>
-        <w:t xml:space="preserve"> "maitrise",</w:t>
+        <w:t xml:space="preserve"> "ma</w:t>
+      </w:r>
+      <w:r>
+        <w:rPr>
+          <w:rFonts w:ascii="Arial" w:hAnsi="Arial" w:cs="Arial"/>
+          <w:sz w:val="20"/>
+          <w:szCs w:val="20"/>
+        </w:rPr>
+        <w:t>î</w:t>
+      </w:r>
+      <w:r>
+        <w:rPr>
+          <w:rFonts w:ascii="Arial" w:hAnsi="Arial" w:cs="Arial"/>
+          <w:sz w:val="20"/>
+          <w:szCs w:val="20"/>
+        </w:rPr>
+        <w:t>trise",</w:t>
       </w:r>
       <w:r>
         <w:rPr>
@@ -89,23 +121,7 @@
           <w:sz w:val="20"/>
           <w:szCs w:val="20"/>
         </w:rPr>
-        <w:t xml:space="preserve"> de la C1.3 et de </w:t>
-      </w:r>
-      <w:r>
-        <w:rPr>
-          <w:rFonts w:ascii="Arial" w:hAnsi="Arial" w:cs="Arial"/>
-          <w:sz w:val="20"/>
-          <w:szCs w:val="20"/>
-        </w:rPr>
-        <w:t>C1.5</w:t>
-      </w:r>
-      <w:r>
-        <w:rPr>
-          <w:rFonts w:ascii="Arial" w:hAnsi="Arial" w:cs="Arial"/>
-          <w:sz w:val="20"/>
-          <w:szCs w:val="20"/>
-        </w:rPr>
-        <w:t>, l’ensemble des autre</w:t>
+        <w:t xml:space="preserve"> de la C1.3 et de C1.5, l’ensemble des autre</w:t>
       </w:r>
       <w:r>
         <w:rPr>
@@ -154,7 +170,23 @@
           <w:sz w:val="20"/>
           <w:szCs w:val="20"/>
         </w:rPr>
-        <w:t xml:space="preserve"> seul, un état de l’ars sur la technologie LLM pui</w:t>
+        <w:t xml:space="preserve"> seul, un état de l’ar</w:t>
+      </w:r>
+      <w:r>
+        <w:rPr>
+          <w:rFonts w:ascii="Arial" w:hAnsi="Arial" w:cs="Arial"/>
+          <w:sz w:val="20"/>
+          <w:szCs w:val="20"/>
+        </w:rPr>
+        <w:t>t</w:t>
+      </w:r>
+      <w:r>
+        <w:rPr>
+          <w:rFonts w:ascii="Arial" w:hAnsi="Arial" w:cs="Arial"/>
+          <w:sz w:val="20"/>
+          <w:szCs w:val="20"/>
+        </w:rPr>
+        <w:t xml:space="preserve"> sur la technologie LLM pui</w:t>
       </w:r>
       <w:r>
         <w:rPr>
@@ -298,7 +330,23 @@
           <w:sz w:val="20"/>
           <w:szCs w:val="20"/>
         </w:rPr>
-        <w:t>du choix de cette technologie pour le développement d’un outil</w:t>
+        <w:t xml:space="preserve">du choix </w:t>
+      </w:r>
+      <w:r>
+        <w:rPr>
+          <w:rFonts w:ascii="Arial" w:hAnsi="Arial" w:cs="Arial"/>
+          <w:sz w:val="20"/>
+          <w:szCs w:val="20"/>
+        </w:rPr>
+        <w:t xml:space="preserve">ou non </w:t>
+      </w:r>
+      <w:r>
+        <w:rPr>
+          <w:rFonts w:ascii="Arial" w:hAnsi="Arial" w:cs="Arial"/>
+          <w:sz w:val="20"/>
+          <w:szCs w:val="20"/>
+        </w:rPr>
+        <w:t>de cette technologie pour le développement d’un outil</w:t>
       </w:r>
       <w:r>
         <w:rPr>
@@ -395,23 +443,7 @@
           <w:sz w:val="20"/>
           <w:szCs w:val="20"/>
         </w:rPr>
-        <w:t xml:space="preserve"> (</w:t>
-      </w:r>
-      <w:r>
-        <w:rPr>
-          <w:rFonts w:ascii="Arial" w:hAnsi="Arial" w:cs="Arial"/>
-          <w:sz w:val="20"/>
-          <w:szCs w:val="20"/>
-        </w:rPr>
-        <w:t>1.4</w:t>
-      </w:r>
-      <w:r>
-        <w:rPr>
-          <w:rFonts w:ascii="Arial" w:hAnsi="Arial" w:cs="Arial"/>
-          <w:sz w:val="20"/>
-          <w:szCs w:val="20"/>
-        </w:rPr>
-        <w:t>)</w:t>
+        <w:t xml:space="preserve"> (1.4)</w:t>
       </w:r>
       <w:r>
         <w:rPr>
@@ -579,23 +611,7 @@
           <w:sz w:val="20"/>
           <w:szCs w:val="20"/>
         </w:rPr>
-        <w:t xml:space="preserve"> (</w:t>
-      </w:r>
-      <w:r>
-        <w:rPr>
-          <w:rFonts w:ascii="Arial" w:hAnsi="Arial" w:cs="Arial"/>
-          <w:sz w:val="20"/>
-          <w:szCs w:val="20"/>
-        </w:rPr>
-        <w:t>C1.1</w:t>
-      </w:r>
-      <w:r>
-        <w:rPr>
-          <w:rFonts w:ascii="Arial" w:hAnsi="Arial" w:cs="Arial"/>
-          <w:sz w:val="20"/>
-          <w:szCs w:val="20"/>
-        </w:rPr>
-        <w:t>)</w:t>
+        <w:t xml:space="preserve"> (C1.1)</w:t>
       </w:r>
       <w:r>
         <w:rPr>
@@ -707,31 +723,7 @@
           <w:sz w:val="20"/>
           <w:szCs w:val="20"/>
         </w:rPr>
-        <w:t>ustifier le choix d'une solution</w:t>
-      </w:r>
-      <w:r>
-        <w:rPr>
-          <w:rFonts w:ascii="Arial" w:hAnsi="Arial" w:cs="Arial"/>
-          <w:sz w:val="20"/>
-          <w:szCs w:val="20"/>
-        </w:rPr>
-        <w:t xml:space="preserve"> (</w:t>
-      </w:r>
-      <w:r>
-        <w:rPr>
-          <w:rFonts w:ascii="Arial" w:hAnsi="Arial" w:cs="Arial"/>
-          <w:sz w:val="20"/>
-          <w:szCs w:val="20"/>
-        </w:rPr>
-        <w:t>C1.6</w:t>
-      </w:r>
-      <w:r>
-        <w:rPr>
-          <w:rFonts w:ascii="Arial" w:hAnsi="Arial" w:cs="Arial"/>
-          <w:sz w:val="20"/>
-          <w:szCs w:val="20"/>
-        </w:rPr>
-        <w:t>)</w:t>
+        <w:t>ustifier le choix d'une solution (C1.6)</w:t>
       </w:r>
       <w:r>
         <w:rPr>
@@ -811,23 +803,7 @@
           <w:sz w:val="20"/>
           <w:szCs w:val="20"/>
         </w:rPr>
-        <w:t xml:space="preserve"> en compte dans le projet (</w:t>
-      </w:r>
-      <w:r>
-        <w:rPr>
-          <w:rFonts w:ascii="Arial" w:hAnsi="Arial" w:cs="Arial"/>
-          <w:sz w:val="20"/>
-          <w:szCs w:val="20"/>
-        </w:rPr>
-        <w:t>C1.7</w:t>
-      </w:r>
-      <w:r>
-        <w:rPr>
-          <w:rFonts w:ascii="Arial" w:hAnsi="Arial" w:cs="Arial"/>
-          <w:sz w:val="20"/>
-          <w:szCs w:val="20"/>
-        </w:rPr>
-        <w:t>).</w:t>
+        <w:t xml:space="preserve"> en compte dans le projet (C1.7).</w:t>
       </w:r>
       <w:r>
         <w:rPr>
@@ -877,23 +853,79 @@
           <w:sz w:val="20"/>
           <w:szCs w:val="20"/>
         </w:rPr>
-        <w:t xml:space="preserve">J’ai réalisé seule une preuve de concept de l’utilisation de la technologie LLM pour de la prédiction est détection d’anomalie sur des série temporelle. </w:t>
-      </w:r>
-      <w:r>
-        <w:rPr>
-          <w:rFonts w:ascii="Arial" w:hAnsi="Arial" w:cs="Arial"/>
-          <w:sz w:val="20"/>
-          <w:szCs w:val="20"/>
-        </w:rPr>
-        <w:t xml:space="preserve">J’ai dû à plusieurs reprises faire preuve de réflexivité afin d’analyse mon </w:t>
-      </w:r>
-      <w:r>
-        <w:rPr>
-          <w:rFonts w:ascii="Arial" w:hAnsi="Arial" w:cs="Arial"/>
-          <w:sz w:val="20"/>
-          <w:szCs w:val="20"/>
-        </w:rPr>
-        <w:t>travail. Cela m’a permis d’apporté</w:t>
+        <w:t>J’ai réalisé seule une preuve de concept de l’utilisation de la technologie LLM pour de la prédiction et détection d’anomalie sur des série</w:t>
+      </w:r>
+      <w:r>
+        <w:rPr>
+          <w:rFonts w:ascii="Arial" w:hAnsi="Arial" w:cs="Arial"/>
+          <w:sz w:val="20"/>
+          <w:szCs w:val="20"/>
+        </w:rPr>
+        <w:t>s</w:t>
+      </w:r>
+      <w:r>
+        <w:rPr>
+          <w:rFonts w:ascii="Arial" w:hAnsi="Arial" w:cs="Arial"/>
+          <w:sz w:val="20"/>
+          <w:szCs w:val="20"/>
+        </w:rPr>
+        <w:t xml:space="preserve"> temporelle</w:t>
+      </w:r>
+      <w:r>
+        <w:rPr>
+          <w:rFonts w:ascii="Arial" w:hAnsi="Arial" w:cs="Arial"/>
+          <w:sz w:val="20"/>
+          <w:szCs w:val="20"/>
+        </w:rPr>
+        <w:t>s</w:t>
+      </w:r>
+      <w:r>
+        <w:rPr>
+          <w:rFonts w:ascii="Arial" w:hAnsi="Arial" w:cs="Arial"/>
+          <w:sz w:val="20"/>
+          <w:szCs w:val="20"/>
+        </w:rPr>
+        <w:t xml:space="preserve">. </w:t>
+      </w:r>
+      <w:r>
+        <w:rPr>
+          <w:rFonts w:ascii="Arial" w:hAnsi="Arial" w:cs="Arial"/>
+          <w:sz w:val="20"/>
+          <w:szCs w:val="20"/>
+        </w:rPr>
+        <w:t>J’ai dû à plusieurs reprises faire preuve de réflexivité afin d’analyse</w:t>
+      </w:r>
+      <w:r>
+        <w:rPr>
+          <w:rFonts w:ascii="Arial" w:hAnsi="Arial" w:cs="Arial"/>
+          <w:sz w:val="20"/>
+          <w:szCs w:val="20"/>
+        </w:rPr>
+        <w:t>r</w:t>
+      </w:r>
+      <w:r>
+        <w:rPr>
+          <w:rFonts w:ascii="Arial" w:hAnsi="Arial" w:cs="Arial"/>
+          <w:sz w:val="20"/>
+          <w:szCs w:val="20"/>
+        </w:rPr>
+        <w:t xml:space="preserve"> mon </w:t>
+      </w:r>
+      <w:r>
+        <w:rPr>
+          <w:rFonts w:ascii="Arial" w:hAnsi="Arial" w:cs="Arial"/>
+          <w:sz w:val="20"/>
+          <w:szCs w:val="20"/>
+        </w:rPr>
+        <w:t>travail. Cela m’a permis d’apport</w:t>
+      </w:r>
+      <w:r>
+        <w:rPr>
+          <w:rFonts w:ascii="Arial" w:hAnsi="Arial" w:cs="Arial"/>
+          <w:sz w:val="20"/>
+          <w:szCs w:val="20"/>
+        </w:rPr>
+        <w:t>er</w:t>
       </w:r>
       <w:r>
         <w:rPr>
@@ -909,7 +941,23 @@
           <w:sz w:val="20"/>
           <w:szCs w:val="20"/>
         </w:rPr>
-        <w:t xml:space="preserve">à plusieurs moment </w:t>
+        <w:t>à plusieurs moment</w:t>
+      </w:r>
+      <w:r>
+        <w:rPr>
+          <w:rFonts w:ascii="Arial" w:hAnsi="Arial" w:cs="Arial"/>
+          <w:sz w:val="20"/>
+          <w:szCs w:val="20"/>
+        </w:rPr>
+        <w:t>s</w:t>
+      </w:r>
+      <w:r>
+        <w:rPr>
+          <w:rFonts w:ascii="Arial" w:hAnsi="Arial" w:cs="Arial"/>
+          <w:sz w:val="20"/>
+          <w:szCs w:val="20"/>
+        </w:rPr>
+        <w:t xml:space="preserve"> </w:t>
       </w:r>
       <w:r>
         <w:rPr>
@@ -933,7 +981,39 @@
           <w:sz w:val="20"/>
           <w:szCs w:val="20"/>
         </w:rPr>
-        <w:t>la réalisation de certaine étape qui on permit d’avoir de meilleur performance. Avant de</w:t>
+        <w:t>la réalisation de certaine étape qui on permi</w:t>
+      </w:r>
+      <w:r>
+        <w:rPr>
+          <w:rFonts w:ascii="Arial" w:hAnsi="Arial" w:cs="Arial"/>
+          <w:sz w:val="20"/>
+          <w:szCs w:val="20"/>
+        </w:rPr>
+        <w:t>s</w:t>
+      </w:r>
+      <w:r>
+        <w:rPr>
+          <w:rFonts w:ascii="Arial" w:hAnsi="Arial" w:cs="Arial"/>
+          <w:sz w:val="20"/>
+          <w:szCs w:val="20"/>
+        </w:rPr>
+        <w:t xml:space="preserve"> d’avoir de meilleur</w:t>
+      </w:r>
+      <w:r>
+        <w:rPr>
+          <w:rFonts w:ascii="Arial" w:hAnsi="Arial" w:cs="Arial"/>
+          <w:sz w:val="20"/>
+          <w:szCs w:val="20"/>
+        </w:rPr>
+        <w:t>e</w:t>
+      </w:r>
+      <w:r>
+        <w:rPr>
+          <w:rFonts w:ascii="Arial" w:hAnsi="Arial" w:cs="Arial"/>
+          <w:sz w:val="20"/>
+          <w:szCs w:val="20"/>
+        </w:rPr>
+        <w:t xml:space="preserve"> performance. Avant de</w:t>
       </w:r>
       <w:r>
         <w:rPr>
@@ -1005,7 +1085,7 @@
           <w:sz w:val="20"/>
           <w:szCs w:val="20"/>
         </w:rPr>
-        <w:t>besoin de l’outils et</w:t>
+        <w:t>besoin de l’outil et</w:t>
       </w:r>
       <w:r>
         <w:rPr>
@@ -1021,7 +1101,15 @@
           <w:sz w:val="20"/>
           <w:szCs w:val="20"/>
         </w:rPr>
-        <w:t>demandes</w:t>
+        <w:t>demande</w:t>
+      </w:r>
+      <w:r>
+        <w:rPr>
+          <w:rFonts w:ascii="Arial" w:hAnsi="Arial" w:cs="Arial"/>
+          <w:sz w:val="20"/>
+          <w:szCs w:val="20"/>
+        </w:rPr>
+        <w:t>r</w:t>
       </w:r>
       <w:r>
         <w:rPr>
@@ -1077,7 +1165,55 @@
           <w:sz w:val="20"/>
           <w:szCs w:val="20"/>
         </w:rPr>
-        <w:t>, j’ai pu donné mon avie sur se choix.</w:t>
+        <w:t>, j’ai pu donn</w:t>
+      </w:r>
+      <w:r>
+        <w:rPr>
+          <w:rFonts w:ascii="Arial" w:hAnsi="Arial" w:cs="Arial"/>
+          <w:sz w:val="20"/>
+          <w:szCs w:val="20"/>
+        </w:rPr>
+        <w:t>er</w:t>
+      </w:r>
+      <w:r>
+        <w:rPr>
+          <w:rFonts w:ascii="Arial" w:hAnsi="Arial" w:cs="Arial"/>
+          <w:sz w:val="20"/>
+          <w:szCs w:val="20"/>
+        </w:rPr>
+        <w:t xml:space="preserve"> mon avi</w:t>
+      </w:r>
+      <w:r>
+        <w:rPr>
+          <w:rFonts w:ascii="Arial" w:hAnsi="Arial" w:cs="Arial"/>
+          <w:sz w:val="20"/>
+          <w:szCs w:val="20"/>
+        </w:rPr>
+        <w:t>s</w:t>
+      </w:r>
+      <w:r>
+        <w:rPr>
+          <w:rFonts w:ascii="Arial" w:hAnsi="Arial" w:cs="Arial"/>
+          <w:sz w:val="20"/>
+          <w:szCs w:val="20"/>
+        </w:rPr>
+        <w:t xml:space="preserve"> sur </w:t>
+      </w:r>
+      <w:r>
+        <w:rPr>
+          <w:rFonts w:ascii="Arial" w:hAnsi="Arial" w:cs="Arial"/>
+          <w:sz w:val="20"/>
+          <w:szCs w:val="20"/>
+        </w:rPr>
+        <w:t>c</w:t>
+      </w:r>
+      <w:r>
+        <w:rPr>
+          <w:rFonts w:ascii="Arial" w:hAnsi="Arial" w:cs="Arial"/>
+          <w:sz w:val="20"/>
+          <w:szCs w:val="20"/>
+        </w:rPr>
+        <w:t>e choix.</w:t>
       </w:r>
     </w:p>
     <w:p>
@@ -1110,55 +1246,7 @@
           <w:sz w:val="20"/>
           <w:szCs w:val="20"/>
         </w:rPr>
-        <w:t xml:space="preserve">avoir atteint le niveau de maîtrise avancée au titre la C2.1, </w:t>
-      </w:r>
-      <w:r>
-        <w:rPr>
-          <w:rFonts w:ascii="Arial" w:hAnsi="Arial" w:cs="Arial"/>
-          <w:sz w:val="20"/>
-          <w:szCs w:val="20"/>
-        </w:rPr>
-        <w:t>C2.</w:t>
-      </w:r>
-      <w:r>
-        <w:rPr>
-          <w:rFonts w:ascii="Arial" w:hAnsi="Arial" w:cs="Arial"/>
-          <w:sz w:val="20"/>
-          <w:szCs w:val="20"/>
-        </w:rPr>
-        <w:t>2</w:t>
-      </w:r>
-      <w:r>
-        <w:rPr>
-          <w:rFonts w:ascii="Arial" w:hAnsi="Arial" w:cs="Arial"/>
-          <w:sz w:val="20"/>
-          <w:szCs w:val="20"/>
-        </w:rPr>
-        <w:t xml:space="preserve"> </w:t>
-      </w:r>
-      <w:r>
-        <w:rPr>
-          <w:rFonts w:ascii="Arial" w:hAnsi="Arial" w:cs="Arial"/>
-          <w:sz w:val="20"/>
-          <w:szCs w:val="20"/>
-        </w:rPr>
-        <w:t xml:space="preserve">et </w:t>
-      </w:r>
-      <w:r>
-        <w:rPr>
-          <w:rFonts w:ascii="Arial" w:hAnsi="Arial" w:cs="Arial"/>
-          <w:sz w:val="20"/>
-          <w:szCs w:val="20"/>
-        </w:rPr>
-        <w:t>C2.</w:t>
-      </w:r>
-      <w:r>
-        <w:rPr>
-          <w:rFonts w:ascii="Arial" w:hAnsi="Arial" w:cs="Arial"/>
-          <w:sz w:val="20"/>
-          <w:szCs w:val="20"/>
-        </w:rPr>
-        <w:t xml:space="preserve">1. </w:t>
+        <w:t xml:space="preserve">avoir atteint le niveau de maîtrise avancée au titre la C2.1, C2.2 et C2.1. </w:t>
       </w:r>
     </w:p>
     <w:p>
@@ -1175,39 +1263,23 @@
           <w:sz w:val="20"/>
           <w:szCs w:val="20"/>
         </w:rPr>
-        <w:t xml:space="preserve">La </w:t>
-      </w:r>
-      <w:r>
-        <w:rPr>
-          <w:rFonts w:ascii="Arial" w:hAnsi="Arial" w:cs="Arial"/>
-          <w:sz w:val="20"/>
-          <w:szCs w:val="20"/>
-        </w:rPr>
-        <w:t>C2.</w:t>
-      </w:r>
-      <w:r>
-        <w:rPr>
-          <w:rFonts w:ascii="Arial" w:hAnsi="Arial" w:cs="Arial"/>
-          <w:sz w:val="20"/>
-          <w:szCs w:val="20"/>
-        </w:rPr>
-        <w:t xml:space="preserve">3 et sans objet cette preuve de </w:t>
-      </w:r>
-      <w:r>
-        <w:rPr>
-          <w:rFonts w:ascii="Arial" w:hAnsi="Arial" w:cs="Arial"/>
-          <w:sz w:val="20"/>
-          <w:szCs w:val="20"/>
-        </w:rPr>
-        <w:t xml:space="preserve">concept </w:t>
-      </w:r>
-      <w:r>
-        <w:rPr>
-          <w:rFonts w:ascii="Arial" w:hAnsi="Arial" w:cs="Arial"/>
-          <w:sz w:val="20"/>
-          <w:szCs w:val="20"/>
-        </w:rPr>
-        <w:t xml:space="preserve">n’a pas </w:t>
+        <w:t>La C2.3 e</w:t>
+      </w:r>
+      <w:r>
+        <w:rPr>
+          <w:rFonts w:ascii="Arial" w:hAnsi="Arial" w:cs="Arial"/>
+          <w:sz w:val="20"/>
+          <w:szCs w:val="20"/>
+        </w:rPr>
+        <w:t>s</w:t>
+      </w:r>
+      <w:r>
+        <w:rPr>
+          <w:rFonts w:ascii="Arial" w:hAnsi="Arial" w:cs="Arial"/>
+          <w:sz w:val="20"/>
+          <w:szCs w:val="20"/>
+        </w:rPr>
+        <w:t xml:space="preserve">t sans objet cette preuve de concept n’a pas </w:t>
       </w:r>
       <w:r>
         <w:rPr>
@@ -1353,7 +1425,15 @@
           <w:sz w:val="20"/>
           <w:szCs w:val="20"/>
         </w:rPr>
-        <w:t>du trouvés</w:t>
+        <w:t>du trouv</w:t>
+      </w:r>
+      <w:r>
+        <w:rPr>
+          <w:rFonts w:ascii="Arial" w:hAnsi="Arial" w:cs="Arial"/>
+          <w:sz w:val="20"/>
+          <w:szCs w:val="20"/>
+        </w:rPr>
+        <w:t>er</w:t>
       </w:r>
       <w:r>
         <w:rPr>
@@ -1425,7 +1505,23 @@
           <w:sz w:val="20"/>
           <w:szCs w:val="20"/>
         </w:rPr>
-        <w:t xml:space="preserve"> pour répondre au sujet proposer. Je devais aller de </w:t>
+        <w:t xml:space="preserve"> pour répondre au sujet propos</w:t>
+      </w:r>
+      <w:r>
+        <w:rPr>
+          <w:rFonts w:ascii="Arial" w:hAnsi="Arial" w:cs="Arial"/>
+          <w:sz w:val="20"/>
+          <w:szCs w:val="20"/>
+        </w:rPr>
+        <w:t>é</w:t>
+      </w:r>
+      <w:r>
+        <w:rPr>
+          <w:rFonts w:ascii="Arial" w:hAnsi="Arial" w:cs="Arial"/>
+          <w:sz w:val="20"/>
+          <w:szCs w:val="20"/>
+        </w:rPr>
+        <w:t xml:space="preserve">. Je devais aller de </w:t>
       </w:r>
       <w:r>
         <w:rPr>
@@ -1441,7 +1537,23 @@
           <w:sz w:val="20"/>
           <w:szCs w:val="20"/>
         </w:rPr>
-        <w:t xml:space="preserve">ver </w:t>
+        <w:t>ver</w:t>
+      </w:r>
+      <w:r>
+        <w:rPr>
+          <w:rFonts w:ascii="Arial" w:hAnsi="Arial" w:cs="Arial"/>
+          <w:sz w:val="20"/>
+          <w:szCs w:val="20"/>
+        </w:rPr>
+        <w:t>s</w:t>
+      </w:r>
+      <w:r>
+        <w:rPr>
+          <w:rFonts w:ascii="Arial" w:hAnsi="Arial" w:cs="Arial"/>
+          <w:sz w:val="20"/>
+          <w:szCs w:val="20"/>
+        </w:rPr>
+        <w:t xml:space="preserve"> </w:t>
       </w:r>
       <w:r>
         <w:rPr>
@@ -1505,7 +1617,23 @@
           <w:sz w:val="20"/>
           <w:szCs w:val="20"/>
         </w:rPr>
-        <w:t xml:space="preserve"> a la fin de mon stage</w:t>
+        <w:t xml:space="preserve"> </w:t>
+      </w:r>
+      <w:r>
+        <w:rPr>
+          <w:rFonts w:ascii="Arial" w:hAnsi="Arial" w:cs="Arial"/>
+          <w:sz w:val="20"/>
+          <w:szCs w:val="20"/>
+        </w:rPr>
+        <w:t>à</w:t>
+      </w:r>
+      <w:r>
+        <w:rPr>
+          <w:rFonts w:ascii="Arial" w:hAnsi="Arial" w:cs="Arial"/>
+          <w:sz w:val="20"/>
+          <w:szCs w:val="20"/>
+        </w:rPr>
+        <w:t xml:space="preserve"> la fin de mon stage</w:t>
       </w:r>
       <w:r>
         <w:rPr>
@@ -1578,31 +1706,7 @@
           <w:sz w:val="20"/>
           <w:szCs w:val="20"/>
         </w:rPr>
-        <w:t xml:space="preserve">, </w:t>
-      </w:r>
-      <w:r>
-        <w:rPr>
-          <w:rFonts w:ascii="Arial" w:hAnsi="Arial" w:cs="Arial"/>
-          <w:sz w:val="20"/>
-          <w:szCs w:val="20"/>
-        </w:rPr>
-        <w:t>C3.4</w:t>
-      </w:r>
-      <w:r>
-        <w:rPr>
-          <w:rFonts w:ascii="Arial" w:hAnsi="Arial" w:cs="Arial"/>
-          <w:sz w:val="20"/>
-          <w:szCs w:val="20"/>
-        </w:rPr>
-        <w:t xml:space="preserve"> et </w:t>
-      </w:r>
-      <w:r>
-        <w:rPr>
-          <w:rFonts w:ascii="Arial" w:hAnsi="Arial" w:cs="Arial"/>
-          <w:sz w:val="20"/>
-          <w:szCs w:val="20"/>
-        </w:rPr>
-        <w:t>C3.6</w:t>
+        <w:t>, C3.4 et C3.6</w:t>
       </w:r>
       <w:r>
         <w:rPr>
@@ -1627,7 +1731,87 @@
           <w:sz w:val="20"/>
           <w:szCs w:val="20"/>
         </w:rPr>
-        <w:t xml:space="preserve">Le restes des C3.i sont sans objet, en effet j’étais la seule personne a participé à la réalisation de se projet, mon supérieur ne me demander pas de réalise une évaluation de risque, il n’y avait pas eu d’expérience similaire au sein de l’entreprise. </w:t>
+        <w:t xml:space="preserve">Le reste des C3.i sont sans objet, en effet j’étais la seule personne </w:t>
+      </w:r>
+      <w:r>
+        <w:rPr>
+          <w:rFonts w:ascii="Arial" w:hAnsi="Arial" w:cs="Arial"/>
+          <w:sz w:val="20"/>
+          <w:szCs w:val="20"/>
+        </w:rPr>
+        <w:t>à</w:t>
+      </w:r>
+      <w:r>
+        <w:rPr>
+          <w:rFonts w:ascii="Arial" w:hAnsi="Arial" w:cs="Arial"/>
+          <w:sz w:val="20"/>
+          <w:szCs w:val="20"/>
+        </w:rPr>
+        <w:t xml:space="preserve"> particip</w:t>
+      </w:r>
+      <w:r>
+        <w:rPr>
+          <w:rFonts w:ascii="Arial" w:hAnsi="Arial" w:cs="Arial"/>
+          <w:sz w:val="20"/>
+          <w:szCs w:val="20"/>
+        </w:rPr>
+        <w:t>er</w:t>
+      </w:r>
+      <w:r>
+        <w:rPr>
+          <w:rFonts w:ascii="Arial" w:hAnsi="Arial" w:cs="Arial"/>
+          <w:sz w:val="20"/>
+          <w:szCs w:val="20"/>
+        </w:rPr>
+        <w:t xml:space="preserve"> à la réalisation de </w:t>
+      </w:r>
+      <w:r>
+        <w:rPr>
+          <w:rFonts w:ascii="Arial" w:hAnsi="Arial" w:cs="Arial"/>
+          <w:sz w:val="20"/>
+          <w:szCs w:val="20"/>
+        </w:rPr>
+        <w:t>c</w:t>
+      </w:r>
+      <w:r>
+        <w:rPr>
+          <w:rFonts w:ascii="Arial" w:hAnsi="Arial" w:cs="Arial"/>
+          <w:sz w:val="20"/>
+          <w:szCs w:val="20"/>
+        </w:rPr>
+        <w:t>e projet, mon supérieur ne me demand</w:t>
+      </w:r>
+      <w:r>
+        <w:rPr>
+          <w:rFonts w:ascii="Arial" w:hAnsi="Arial" w:cs="Arial"/>
+          <w:sz w:val="20"/>
+          <w:szCs w:val="20"/>
+        </w:rPr>
+        <w:t>ait</w:t>
+      </w:r>
+      <w:r>
+        <w:rPr>
+          <w:rFonts w:ascii="Arial" w:hAnsi="Arial" w:cs="Arial"/>
+          <w:sz w:val="20"/>
+          <w:szCs w:val="20"/>
+        </w:rPr>
+        <w:t xml:space="preserve"> pas de réalise</w:t>
+      </w:r>
+      <w:r>
+        <w:rPr>
+          <w:rFonts w:ascii="Arial" w:hAnsi="Arial" w:cs="Arial"/>
+          <w:sz w:val="20"/>
+          <w:szCs w:val="20"/>
+        </w:rPr>
+        <w:t>r</w:t>
+      </w:r>
+      <w:r>
+        <w:rPr>
+          <w:rFonts w:ascii="Arial" w:hAnsi="Arial" w:cs="Arial"/>
+          <w:sz w:val="20"/>
+          <w:szCs w:val="20"/>
+        </w:rPr>
+        <w:t xml:space="preserve"> une évaluation de risque, il n’y avait pas eu d’expérience similaire au sein de l’entreprise. </w:t>
       </w:r>
     </w:p>
     <w:p>
@@ -1661,7 +1845,23 @@
           <w:sz w:val="20"/>
           <w:szCs w:val="20"/>
         </w:rPr>
-        <w:t xml:space="preserve">Durant mon stage j’ai </w:t>
+        <w:t>Durant mon stage</w:t>
+      </w:r>
+      <w:r>
+        <w:rPr>
+          <w:rFonts w:ascii="Arial" w:hAnsi="Arial" w:cs="Arial"/>
+          <w:sz w:val="20"/>
+          <w:szCs w:val="20"/>
+        </w:rPr>
+        <w:t>,</w:t>
+      </w:r>
+      <w:r>
+        <w:rPr>
+          <w:rFonts w:ascii="Arial" w:hAnsi="Arial" w:cs="Arial"/>
+          <w:sz w:val="20"/>
+          <w:szCs w:val="20"/>
+        </w:rPr>
+        <w:t xml:space="preserve"> j’ai </w:t>
       </w:r>
       <w:r>
         <w:rPr>
@@ -1677,7 +1877,23 @@
           <w:sz w:val="20"/>
           <w:szCs w:val="20"/>
         </w:rPr>
-        <w:t xml:space="preserve"> amener </w:t>
+        <w:t xml:space="preserve"> amen</w:t>
+      </w:r>
+      <w:r>
+        <w:rPr>
+          <w:rFonts w:ascii="Arial" w:hAnsi="Arial" w:cs="Arial"/>
+          <w:sz w:val="20"/>
+          <w:szCs w:val="20"/>
+        </w:rPr>
+        <w:t>é</w:t>
+      </w:r>
+      <w:r>
+        <w:rPr>
+          <w:rFonts w:ascii="Arial" w:hAnsi="Arial" w:cs="Arial"/>
+          <w:sz w:val="20"/>
+          <w:szCs w:val="20"/>
+        </w:rPr>
+        <w:t xml:space="preserve"> </w:t>
       </w:r>
       <w:r>
         <w:rPr>
@@ -1701,7 +1917,172 @@
           <w:sz w:val="20"/>
           <w:szCs w:val="20"/>
         </w:rPr>
-        <w:t>des apprentissages sur des modèle d’IA, j’ai du seul, trouver les bonnes solutions pour mettre en place et stocker c’est modèle. J’ai également du crée, structurée et stoker l’ensemble des dataset utiliser pour les apprentissages.</w:t>
+        <w:t>des apprentissages sur des modèle d’IA, j’ai d</w:t>
+      </w:r>
+      <w:r>
+        <w:rPr>
+          <w:rFonts w:ascii="Arial" w:hAnsi="Arial" w:cs="Arial"/>
+          <w:sz w:val="20"/>
+          <w:szCs w:val="20"/>
+        </w:rPr>
+        <w:t>û,</w:t>
+      </w:r>
+      <w:r>
+        <w:rPr>
+          <w:rFonts w:ascii="Arial" w:hAnsi="Arial" w:cs="Arial"/>
+          <w:sz w:val="20"/>
+          <w:szCs w:val="20"/>
+        </w:rPr>
+        <w:t xml:space="preserve"> seul, trouver les bonnes solutions pour mettre en place et stocker </w:t>
+      </w:r>
+      <w:r>
+        <w:rPr>
+          <w:rFonts w:ascii="Arial" w:hAnsi="Arial" w:cs="Arial"/>
+          <w:sz w:val="20"/>
+          <w:szCs w:val="20"/>
+        </w:rPr>
+        <w:t>ces</w:t>
+      </w:r>
+      <w:r>
+        <w:rPr>
+          <w:rFonts w:ascii="Arial" w:hAnsi="Arial" w:cs="Arial"/>
+          <w:sz w:val="20"/>
+          <w:szCs w:val="20"/>
+        </w:rPr>
+        <w:t xml:space="preserve"> modèle</w:t>
+      </w:r>
+      <w:r>
+        <w:rPr>
+          <w:rFonts w:ascii="Arial" w:hAnsi="Arial" w:cs="Arial"/>
+          <w:sz w:val="20"/>
+          <w:szCs w:val="20"/>
+        </w:rPr>
+        <w:t>s</w:t>
+      </w:r>
+      <w:r>
+        <w:rPr>
+          <w:rFonts w:ascii="Arial" w:hAnsi="Arial" w:cs="Arial"/>
+          <w:sz w:val="20"/>
+          <w:szCs w:val="20"/>
+        </w:rPr>
+        <w:t xml:space="preserve">. J’ai également </w:t>
+      </w:r>
+      <w:r>
+        <w:rPr>
+          <w:rFonts w:ascii="Arial" w:hAnsi="Arial" w:cs="Arial"/>
+          <w:sz w:val="20"/>
+          <w:szCs w:val="20"/>
+        </w:rPr>
+        <w:t>dû</w:t>
+      </w:r>
+      <w:r>
+        <w:rPr>
+          <w:rFonts w:ascii="Arial" w:hAnsi="Arial" w:cs="Arial"/>
+          <w:sz w:val="20"/>
+          <w:szCs w:val="20"/>
+        </w:rPr>
+        <w:t xml:space="preserve"> crée</w:t>
+      </w:r>
+      <w:r>
+        <w:rPr>
+          <w:rFonts w:ascii="Arial" w:hAnsi="Arial" w:cs="Arial"/>
+          <w:sz w:val="20"/>
+          <w:szCs w:val="20"/>
+        </w:rPr>
+        <w:t>r</w:t>
+      </w:r>
+      <w:r>
+        <w:rPr>
+          <w:rFonts w:ascii="Arial" w:hAnsi="Arial" w:cs="Arial"/>
+          <w:sz w:val="20"/>
+          <w:szCs w:val="20"/>
+        </w:rPr>
+        <w:t>, structur</w:t>
+      </w:r>
+      <w:r>
+        <w:rPr>
+          <w:rFonts w:ascii="Arial" w:hAnsi="Arial" w:cs="Arial"/>
+          <w:sz w:val="20"/>
+          <w:szCs w:val="20"/>
+        </w:rPr>
+        <w:t>er</w:t>
+      </w:r>
+      <w:r>
+        <w:rPr>
+          <w:rFonts w:ascii="Arial" w:hAnsi="Arial" w:cs="Arial"/>
+          <w:sz w:val="20"/>
+          <w:szCs w:val="20"/>
+        </w:rPr>
+        <w:t xml:space="preserve"> et sto</w:t>
+      </w:r>
+      <w:r>
+        <w:rPr>
+          <w:rFonts w:ascii="Arial" w:hAnsi="Arial" w:cs="Arial"/>
+          <w:sz w:val="20"/>
+          <w:szCs w:val="20"/>
+        </w:rPr>
+        <w:t>c</w:t>
+      </w:r>
+      <w:r>
+        <w:rPr>
+          <w:rFonts w:ascii="Arial" w:hAnsi="Arial" w:cs="Arial"/>
+          <w:sz w:val="20"/>
+          <w:szCs w:val="20"/>
+        </w:rPr>
+        <w:t xml:space="preserve">ker l’ensemble </w:t>
+      </w:r>
+      <w:r>
+        <w:rPr>
+          <w:rFonts w:ascii="Arial" w:hAnsi="Arial" w:cs="Arial"/>
+          <w:color w:val="FF0000"/>
+          <w:sz w:val="20"/>
+          <w:szCs w:val="20"/>
+        </w:rPr>
+        <w:t>des data</w:t>
+      </w:r>
+      <w:r>
+        <w:rPr>
+          <w:rFonts w:ascii="Arial" w:hAnsi="Arial" w:cs="Arial"/>
+          <w:color w:val="FF0000"/>
+          <w:sz w:val="20"/>
+          <w:szCs w:val="20"/>
+        </w:rPr>
+        <w:t xml:space="preserve">s </w:t>
+      </w:r>
+      <w:r>
+        <w:rPr>
+          <w:rFonts w:ascii="Arial" w:hAnsi="Arial" w:cs="Arial"/>
+          <w:color w:val="FF0000"/>
+          <w:sz w:val="20"/>
+          <w:szCs w:val="20"/>
+        </w:rPr>
+        <w:t>utilis</w:t>
+      </w:r>
+      <w:r>
+        <w:rPr>
+          <w:rFonts w:ascii="Arial" w:hAnsi="Arial" w:cs="Arial"/>
+          <w:color w:val="FF0000"/>
+          <w:sz w:val="20"/>
+          <w:szCs w:val="20"/>
+        </w:rPr>
+        <w:t>ées</w:t>
+      </w:r>
+      <w:r>
+        <w:rPr>
+          <w:rFonts w:ascii="Arial" w:hAnsi="Arial" w:cs="Arial"/>
+          <w:color w:val="FF0000"/>
+          <w:sz w:val="20"/>
+          <w:szCs w:val="20"/>
+        </w:rPr>
+        <w:t xml:space="preserve"> </w:t>
+      </w:r>
+      <w:r>
+        <w:rPr>
+          <w:rFonts w:ascii="Arial" w:hAnsi="Arial" w:cs="Arial"/>
+          <w:sz w:val="20"/>
+          <w:szCs w:val="20"/>
+        </w:rPr>
+        <w:t>pour les apprentissages.</w:t>
       </w:r>
     </w:p>
     <w:p>
@@ -1718,7 +2099,23 @@
           <w:sz w:val="20"/>
           <w:szCs w:val="20"/>
         </w:rPr>
-        <w:t>Je pense dons avoir atteint le niveau de maitrise pour cette compétence.</w:t>
+        <w:t>Je pense dons avoir atteint le niveau de ma</w:t>
+      </w:r>
+      <w:r>
+        <w:rPr>
+          <w:rFonts w:ascii="Arial" w:hAnsi="Arial" w:cs="Arial"/>
+          <w:sz w:val="20"/>
+          <w:szCs w:val="20"/>
+        </w:rPr>
+        <w:t>î</w:t>
+      </w:r>
+      <w:r>
+        <w:rPr>
+          <w:rFonts w:ascii="Arial" w:hAnsi="Arial" w:cs="Arial"/>
+          <w:sz w:val="20"/>
+          <w:szCs w:val="20"/>
+        </w:rPr>
+        <w:t>trise pour cette compétence.</w:t>
       </w:r>
     </w:p>
     <w:p>
@@ -1768,23 +2165,63 @@
           <w:sz w:val="20"/>
           <w:szCs w:val="20"/>
         </w:rPr>
-        <w:t xml:space="preserve"> à</w:t>
-      </w:r>
-      <w:r>
-        <w:rPr>
-          <w:rFonts w:ascii="Arial" w:hAnsi="Arial" w:cs="Arial"/>
-          <w:sz w:val="20"/>
-          <w:szCs w:val="20"/>
-        </w:rPr>
-        <w:t xml:space="preserve"> étais le teste</w:t>
-      </w:r>
-      <w:r>
-        <w:rPr>
-          <w:rFonts w:ascii="Arial" w:hAnsi="Arial" w:cs="Arial"/>
-          <w:sz w:val="20"/>
-          <w:szCs w:val="20"/>
-        </w:rPr>
-        <w:t xml:space="preserve"> et la miss en place</w:t>
+        <w:t xml:space="preserve"> </w:t>
+      </w:r>
+      <w:r>
+        <w:rPr>
+          <w:rFonts w:ascii="Arial" w:hAnsi="Arial" w:cs="Arial"/>
+          <w:sz w:val="20"/>
+          <w:szCs w:val="20"/>
+        </w:rPr>
+        <w:t>a été</w:t>
+      </w:r>
+      <w:r>
+        <w:rPr>
+          <w:rFonts w:ascii="Arial" w:hAnsi="Arial" w:cs="Arial"/>
+          <w:sz w:val="20"/>
+          <w:szCs w:val="20"/>
+        </w:rPr>
+        <w:t xml:space="preserve"> le test</w:t>
+      </w:r>
+      <w:r>
+        <w:rPr>
+          <w:rFonts w:ascii="Arial" w:hAnsi="Arial" w:cs="Arial"/>
+          <w:sz w:val="20"/>
+          <w:szCs w:val="20"/>
+        </w:rPr>
+        <w:t xml:space="preserve"> </w:t>
+      </w:r>
+      <w:r>
+        <w:rPr>
+          <w:rFonts w:ascii="Arial" w:hAnsi="Arial" w:cs="Arial"/>
+          <w:sz w:val="20"/>
+          <w:szCs w:val="20"/>
+        </w:rPr>
+        <w:t>de</w:t>
+      </w:r>
+      <w:r>
+        <w:rPr>
+          <w:rFonts w:ascii="Arial" w:hAnsi="Arial" w:cs="Arial"/>
+          <w:sz w:val="20"/>
+          <w:szCs w:val="20"/>
+        </w:rPr>
+        <w:t xml:space="preserve"> mis</w:t>
+      </w:r>
+      <w:r>
+        <w:rPr>
+          <w:rFonts w:ascii="Arial" w:hAnsi="Arial" w:cs="Arial"/>
+          <w:sz w:val="20"/>
+          <w:szCs w:val="20"/>
+        </w:rPr>
+        <w:t>e</w:t>
+      </w:r>
+      <w:r>
+        <w:rPr>
+          <w:rFonts w:ascii="Arial" w:hAnsi="Arial" w:cs="Arial"/>
+          <w:sz w:val="20"/>
+          <w:szCs w:val="20"/>
+        </w:rPr>
+        <w:t xml:space="preserve"> en place</w:t>
       </w:r>
       <w:r>
         <w:rPr>
@@ -1840,47 +2277,135 @@
           <w:sz w:val="20"/>
           <w:szCs w:val="20"/>
         </w:rPr>
-        <w:t xml:space="preserve"> sur des série temporelle</w:t>
-      </w:r>
-      <w:r>
-        <w:rPr>
-          <w:rFonts w:ascii="Arial" w:hAnsi="Arial" w:cs="Arial"/>
-          <w:sz w:val="20"/>
-          <w:szCs w:val="20"/>
-        </w:rPr>
-        <w:t>, les résultats de c’est prédiction permette de fassiliter la prise de décision en ayant une idée du comportement future des système. J’ai réalisé cette tâche seul, c’est pour cela que</w:t>
-      </w:r>
-      <w:r>
-        <w:rPr>
-          <w:rFonts w:ascii="Arial" w:hAnsi="Arial" w:cs="Arial"/>
-          <w:sz w:val="20"/>
-          <w:szCs w:val="20"/>
-        </w:rPr>
-        <w:t xml:space="preserve"> </w:t>
-      </w:r>
-      <w:r>
-        <w:rPr>
-          <w:rFonts w:ascii="Arial" w:hAnsi="Arial" w:cs="Arial"/>
-          <w:sz w:val="20"/>
-          <w:szCs w:val="20"/>
-        </w:rPr>
-        <w:t xml:space="preserve">je </w:t>
-      </w:r>
-      <w:r>
-        <w:rPr>
-          <w:rFonts w:ascii="Arial" w:hAnsi="Arial" w:cs="Arial"/>
-          <w:sz w:val="20"/>
-          <w:szCs w:val="20"/>
-        </w:rPr>
-        <w:t>pense avoir atteint le niveau de maitrise pour cette compétence</w:t>
-      </w:r>
-      <w:r>
-        <w:rPr>
-          <w:rFonts w:ascii="Arial" w:hAnsi="Arial" w:cs="Arial"/>
-          <w:sz w:val="20"/>
-          <w:szCs w:val="20"/>
-        </w:rPr>
-        <w:t xml:space="preserve"> </w:t>
+        <w:t xml:space="preserve"> sur des série</w:t>
+      </w:r>
+      <w:r>
+        <w:rPr>
+          <w:rFonts w:ascii="Arial" w:hAnsi="Arial" w:cs="Arial"/>
+          <w:sz w:val="20"/>
+          <w:szCs w:val="20"/>
+        </w:rPr>
+        <w:t>s</w:t>
+      </w:r>
+      <w:r>
+        <w:rPr>
+          <w:rFonts w:ascii="Arial" w:hAnsi="Arial" w:cs="Arial"/>
+          <w:sz w:val="20"/>
+          <w:szCs w:val="20"/>
+        </w:rPr>
+        <w:t xml:space="preserve"> temporelle</w:t>
+      </w:r>
+      <w:r>
+        <w:rPr>
+          <w:rFonts w:ascii="Arial" w:hAnsi="Arial" w:cs="Arial"/>
+          <w:sz w:val="20"/>
+          <w:szCs w:val="20"/>
+        </w:rPr>
+        <w:t>s</w:t>
+      </w:r>
+      <w:r>
+        <w:rPr>
+          <w:rFonts w:ascii="Arial" w:hAnsi="Arial" w:cs="Arial"/>
+          <w:sz w:val="20"/>
+          <w:szCs w:val="20"/>
+        </w:rPr>
+        <w:t xml:space="preserve">, les résultats de </w:t>
+      </w:r>
+      <w:r>
+        <w:rPr>
+          <w:rFonts w:ascii="Arial" w:hAnsi="Arial" w:cs="Arial"/>
+          <w:sz w:val="20"/>
+          <w:szCs w:val="20"/>
+        </w:rPr>
+        <w:t>ces</w:t>
+      </w:r>
+      <w:r>
+        <w:rPr>
+          <w:rFonts w:ascii="Arial" w:hAnsi="Arial" w:cs="Arial"/>
+          <w:sz w:val="20"/>
+          <w:szCs w:val="20"/>
+        </w:rPr>
+        <w:t xml:space="preserve"> prédiction</w:t>
+      </w:r>
+      <w:r>
+        <w:rPr>
+          <w:rFonts w:ascii="Arial" w:hAnsi="Arial" w:cs="Arial"/>
+          <w:sz w:val="20"/>
+          <w:szCs w:val="20"/>
+        </w:rPr>
+        <w:t>s</w:t>
+      </w:r>
+      <w:r>
+        <w:rPr>
+          <w:rFonts w:ascii="Arial" w:hAnsi="Arial" w:cs="Arial"/>
+          <w:sz w:val="20"/>
+          <w:szCs w:val="20"/>
+        </w:rPr>
+        <w:t xml:space="preserve"> permette</w:t>
+      </w:r>
+      <w:r>
+        <w:rPr>
+          <w:rFonts w:ascii="Arial" w:hAnsi="Arial" w:cs="Arial"/>
+          <w:sz w:val="20"/>
+          <w:szCs w:val="20"/>
+        </w:rPr>
+        <w:t>nt</w:t>
+      </w:r>
+      <w:r>
+        <w:rPr>
+          <w:rFonts w:ascii="Arial" w:hAnsi="Arial" w:cs="Arial"/>
+          <w:sz w:val="20"/>
+          <w:szCs w:val="20"/>
+        </w:rPr>
+        <w:t xml:space="preserve"> de </w:t>
+      </w:r>
+      <w:r>
+        <w:rPr>
+          <w:rFonts w:ascii="Arial" w:hAnsi="Arial" w:cs="Arial"/>
+          <w:sz w:val="20"/>
+          <w:szCs w:val="20"/>
+        </w:rPr>
+        <w:t>faciliter</w:t>
+      </w:r>
+      <w:r>
+        <w:rPr>
+          <w:rFonts w:ascii="Arial" w:hAnsi="Arial" w:cs="Arial"/>
+          <w:sz w:val="20"/>
+          <w:szCs w:val="20"/>
+        </w:rPr>
+        <w:t xml:space="preserve"> la prise de décision en ayant une idée du comportement future des système</w:t>
+      </w:r>
+      <w:r>
+        <w:rPr>
+          <w:rFonts w:ascii="Arial" w:hAnsi="Arial" w:cs="Arial"/>
+          <w:sz w:val="20"/>
+          <w:szCs w:val="20"/>
+        </w:rPr>
+        <w:t>s</w:t>
+      </w:r>
+      <w:r>
+        <w:rPr>
+          <w:rFonts w:ascii="Arial" w:hAnsi="Arial" w:cs="Arial"/>
+          <w:sz w:val="20"/>
+          <w:szCs w:val="20"/>
+        </w:rPr>
+        <w:t>. J’ai réalisé cette tâche seul, c’est pour cela que je pense avoir atteint le niveau de ma</w:t>
+      </w:r>
+      <w:r>
+        <w:rPr>
+          <w:rFonts w:ascii="Arial" w:hAnsi="Arial" w:cs="Arial"/>
+          <w:sz w:val="20"/>
+          <w:szCs w:val="20"/>
+        </w:rPr>
+        <w:t>î</w:t>
+      </w:r>
+      <w:r>
+        <w:rPr>
+          <w:rFonts w:ascii="Arial" w:hAnsi="Arial" w:cs="Arial"/>
+          <w:sz w:val="20"/>
+          <w:szCs w:val="20"/>
+        </w:rPr>
+        <w:t xml:space="preserve">trise pour cette compétence </w:t>
       </w:r>
     </w:p>
     <w:p>
@@ -1897,31 +2422,7 @@
           <w:sz w:val="20"/>
           <w:szCs w:val="20"/>
         </w:rPr>
-        <w:t>Q1</w:t>
-      </w:r>
-      <w:r>
-        <w:rPr>
-          <w:rFonts w:ascii="Arial" w:hAnsi="Arial" w:cs="Arial"/>
-          <w:sz w:val="20"/>
-          <w:szCs w:val="20"/>
-        </w:rPr>
-        <w:t>4</w:t>
-      </w:r>
-      <w:r>
-        <w:rPr>
-          <w:rFonts w:ascii="Arial" w:hAnsi="Arial" w:cs="Arial"/>
-          <w:sz w:val="20"/>
-          <w:szCs w:val="20"/>
-        </w:rPr>
-        <w:t xml:space="preserve"> C</w:t>
-      </w:r>
-      <w:r>
-        <w:rPr>
-          <w:rFonts w:ascii="Arial" w:hAnsi="Arial" w:cs="Arial"/>
-          <w:sz w:val="20"/>
-          <w:szCs w:val="20"/>
-        </w:rPr>
-        <w:t>6 –</w:t>
+        <w:t>Q14 C6 –</w:t>
       </w:r>
     </w:p>
     <w:p>
@@ -1938,15 +2439,15 @@
           <w:sz w:val="20"/>
           <w:szCs w:val="20"/>
         </w:rPr>
-        <w:t>Je n’ai à aucun moment mis</w:t>
-      </w:r>
-      <w:r>
-        <w:rPr>
-          <w:rFonts w:ascii="Arial" w:hAnsi="Arial" w:cs="Arial"/>
-          <w:sz w:val="20"/>
-          <w:szCs w:val="20"/>
-        </w:rPr>
-        <w:t xml:space="preserve"> en place et administrer une architecture informatique</w:t>
+        <w:t>Je n’ai à aucun moment mis en place et administrer une architecture informatique</w:t>
+      </w:r>
+      <w:r>
+        <w:rPr>
+          <w:rFonts w:ascii="Arial" w:hAnsi="Arial" w:cs="Arial"/>
+          <w:sz w:val="20"/>
+          <w:szCs w:val="20"/>
+        </w:rPr>
+        <w:t>.</w:t>
       </w:r>
     </w:p>
     <w:p>
@@ -1994,23 +2495,7 @@
           <w:szCs w:val="20"/>
         </w:rPr>
         <w:lastRenderedPageBreak/>
-        <w:t xml:space="preserve">Q26 C8 </w:t>
-      </w:r>
-      <w:r>
-        <w:rPr>
-          <w:rFonts w:ascii="Arial" w:hAnsi="Arial" w:cs="Arial"/>
-          <w:sz w:val="20"/>
-          <w:szCs w:val="20"/>
-        </w:rPr>
-        <w:t>A</w:t>
-      </w:r>
-      <w:r>
-        <w:rPr>
-          <w:rFonts w:ascii="Arial" w:hAnsi="Arial" w:cs="Arial"/>
-          <w:sz w:val="20"/>
-          <w:szCs w:val="20"/>
-        </w:rPr>
-        <w:t xml:space="preserve"> –</w:t>
+        <w:t>Q26 C8 A –</w:t>
       </w:r>
     </w:p>
     <w:p>
@@ -2030,7 +2515,87 @@
           <w:sz w:val="20"/>
           <w:szCs w:val="20"/>
         </w:rPr>
-        <w:t>L’assemble de mon stage c’est dérouler en individuelle mon travaille ne s’intégrer pas au sein d’un équipe de travail.</w:t>
+        <w:t>L’</w:t>
+      </w:r>
+      <w:r>
+        <w:rPr>
+          <w:rFonts w:ascii="Arial" w:hAnsi="Arial" w:cs="Arial"/>
+          <w:sz w:val="20"/>
+          <w:szCs w:val="20"/>
+        </w:rPr>
+        <w:t>en</w:t>
+      </w:r>
+      <w:r>
+        <w:rPr>
+          <w:rFonts w:ascii="Arial" w:hAnsi="Arial" w:cs="Arial"/>
+          <w:sz w:val="20"/>
+          <w:szCs w:val="20"/>
+        </w:rPr>
+        <w:t>semble de mon stage c’est déroul</w:t>
+      </w:r>
+      <w:r>
+        <w:rPr>
+          <w:rFonts w:ascii="Arial" w:hAnsi="Arial" w:cs="Arial"/>
+          <w:sz w:val="20"/>
+          <w:szCs w:val="20"/>
+        </w:rPr>
+        <w:t>é</w:t>
+      </w:r>
+      <w:r>
+        <w:rPr>
+          <w:rFonts w:ascii="Arial" w:hAnsi="Arial" w:cs="Arial"/>
+          <w:sz w:val="20"/>
+          <w:szCs w:val="20"/>
+        </w:rPr>
+        <w:t xml:space="preserve"> en individuel mon travail ne s’int</w:t>
+      </w:r>
+      <w:r>
+        <w:rPr>
+          <w:rFonts w:ascii="Arial" w:hAnsi="Arial" w:cs="Arial"/>
+          <w:sz w:val="20"/>
+          <w:szCs w:val="20"/>
+        </w:rPr>
+        <w:t>è</w:t>
+      </w:r>
+      <w:r>
+        <w:rPr>
+          <w:rFonts w:ascii="Arial" w:hAnsi="Arial" w:cs="Arial"/>
+          <w:sz w:val="20"/>
+          <w:szCs w:val="20"/>
+        </w:rPr>
+        <w:t>gr</w:t>
+      </w:r>
+      <w:r>
+        <w:rPr>
+          <w:rFonts w:ascii="Arial" w:hAnsi="Arial" w:cs="Arial"/>
+          <w:sz w:val="20"/>
+          <w:szCs w:val="20"/>
+        </w:rPr>
+        <w:t>e</w:t>
+      </w:r>
+      <w:r>
+        <w:rPr>
+          <w:rFonts w:ascii="Arial" w:hAnsi="Arial" w:cs="Arial"/>
+          <w:sz w:val="20"/>
+          <w:szCs w:val="20"/>
+        </w:rPr>
+        <w:t xml:space="preserve"> pas au sein d’un</w:t>
+      </w:r>
+      <w:r>
+        <w:rPr>
+          <w:rFonts w:ascii="Arial" w:hAnsi="Arial" w:cs="Arial"/>
+          <w:sz w:val="20"/>
+          <w:szCs w:val="20"/>
+        </w:rPr>
+        <w:t>e</w:t>
+      </w:r>
+      <w:r>
+        <w:rPr>
+          <w:rFonts w:ascii="Arial" w:hAnsi="Arial" w:cs="Arial"/>
+          <w:sz w:val="20"/>
+          <w:szCs w:val="20"/>
+        </w:rPr>
+        <w:t xml:space="preserve"> équipe de travail.</w:t>
       </w:r>
     </w:p>
     <w:p>
@@ -2058,7 +2623,39 @@
           <w:sz w:val="20"/>
           <w:szCs w:val="20"/>
         </w:rPr>
-        <w:t xml:space="preserve"> étais avec pour </w:t>
+        <w:t xml:space="preserve"> étai</w:t>
+      </w:r>
+      <w:r>
+        <w:rPr>
+          <w:rFonts w:ascii="Arial" w:hAnsi="Arial" w:cs="Arial"/>
+          <w:sz w:val="20"/>
+          <w:szCs w:val="20"/>
+        </w:rPr>
+        <w:t>ent</w:t>
+      </w:r>
+      <w:r>
+        <w:rPr>
+          <w:rFonts w:ascii="Arial" w:hAnsi="Arial" w:cs="Arial"/>
+          <w:sz w:val="20"/>
+          <w:szCs w:val="20"/>
+        </w:rPr>
+        <w:t xml:space="preserve"> avec </w:t>
+      </w:r>
+      <w:r>
+        <w:rPr>
+          <w:rFonts w:ascii="Arial" w:hAnsi="Arial" w:cs="Arial"/>
+          <w:sz w:val="20"/>
+          <w:szCs w:val="20"/>
+        </w:rPr>
+        <w:t>mon</w:t>
+      </w:r>
+      <w:r>
+        <w:rPr>
+          <w:rFonts w:ascii="Arial" w:hAnsi="Arial" w:cs="Arial"/>
+          <w:sz w:val="20"/>
+          <w:szCs w:val="20"/>
+        </w:rPr>
+        <w:t xml:space="preserve"> </w:t>
       </w:r>
       <w:r>
         <w:rPr>
@@ -2090,7 +2687,31 @@
           <w:sz w:val="20"/>
           <w:szCs w:val="20"/>
         </w:rPr>
-        <w:t xml:space="preserve"> des point sur l</w:t>
+        <w:t>e</w:t>
+      </w:r>
+      <w:r>
+        <w:rPr>
+          <w:rFonts w:ascii="Arial" w:hAnsi="Arial" w:cs="Arial"/>
+          <w:sz w:val="20"/>
+          <w:szCs w:val="20"/>
+        </w:rPr>
+        <w:t xml:space="preserve"> des point</w:t>
+      </w:r>
+      <w:r>
+        <w:rPr>
+          <w:rFonts w:ascii="Arial" w:hAnsi="Arial" w:cs="Arial"/>
+          <w:sz w:val="20"/>
+          <w:szCs w:val="20"/>
+        </w:rPr>
+        <w:t>s</w:t>
+      </w:r>
+      <w:r>
+        <w:rPr>
+          <w:rFonts w:ascii="Arial" w:hAnsi="Arial" w:cs="Arial"/>
+          <w:sz w:val="20"/>
+          <w:szCs w:val="20"/>
+        </w:rPr>
+        <w:t xml:space="preserve"> sur l</w:t>
       </w:r>
       <w:r>
         <w:rPr>
@@ -2114,7 +2735,31 @@
           <w:sz w:val="20"/>
           <w:szCs w:val="20"/>
         </w:rPr>
-        <w:t xml:space="preserve"> Les autres échanges avec mes collègues se déroulent durant les diverse posse</w:t>
+        <w:t xml:space="preserve"> Les autres échanges avec mes collègues se dérou</w:t>
+      </w:r>
+      <w:r>
+        <w:rPr>
+          <w:rFonts w:ascii="Arial" w:hAnsi="Arial" w:cs="Arial"/>
+          <w:sz w:val="20"/>
+          <w:szCs w:val="20"/>
+        </w:rPr>
+        <w:t>laie</w:t>
+      </w:r>
+      <w:r>
+        <w:rPr>
+          <w:rFonts w:ascii="Arial" w:hAnsi="Arial" w:cs="Arial"/>
+          <w:sz w:val="20"/>
+          <w:szCs w:val="20"/>
+        </w:rPr>
+        <w:t xml:space="preserve">nt durant les </w:t>
+      </w:r>
+      <w:r>
+        <w:rPr>
+          <w:rFonts w:ascii="Arial" w:hAnsi="Arial" w:cs="Arial"/>
+          <w:sz w:val="20"/>
+          <w:szCs w:val="20"/>
+        </w:rPr>
+        <w:t>pauses</w:t>
       </w:r>
       <w:r>
         <w:rPr>
@@ -2142,23 +2787,7 @@
           <w:sz w:val="20"/>
           <w:szCs w:val="20"/>
         </w:rPr>
-        <w:t xml:space="preserve">Q26 C8 </w:t>
-      </w:r>
-      <w:r>
-        <w:rPr>
-          <w:rFonts w:ascii="Arial" w:hAnsi="Arial" w:cs="Arial"/>
-          <w:sz w:val="20"/>
-          <w:szCs w:val="20"/>
-        </w:rPr>
-        <w:t>B</w:t>
-      </w:r>
-      <w:r>
-        <w:rPr>
-          <w:rFonts w:ascii="Arial" w:hAnsi="Arial" w:cs="Arial"/>
-          <w:sz w:val="20"/>
-          <w:szCs w:val="20"/>
-        </w:rPr>
-        <w:t xml:space="preserve"> –</w:t>
+        <w:t>Q26 C8 B –</w:t>
       </w:r>
     </w:p>
     <w:p>
@@ -2178,7 +2807,23 @@
           <w:sz w:val="20"/>
           <w:szCs w:val="20"/>
         </w:rPr>
-        <w:t>J’ai eu a l’</w:t>
+        <w:t xml:space="preserve">J’ai eu </w:t>
+      </w:r>
+      <w:r>
+        <w:rPr>
+          <w:rFonts w:ascii="Arial" w:hAnsi="Arial" w:cs="Arial"/>
+          <w:sz w:val="20"/>
+          <w:szCs w:val="20"/>
+        </w:rPr>
+        <w:t>à</w:t>
+      </w:r>
+      <w:r>
+        <w:rPr>
+          <w:rFonts w:ascii="Arial" w:hAnsi="Arial" w:cs="Arial"/>
+          <w:sz w:val="20"/>
+          <w:szCs w:val="20"/>
+        </w:rPr>
+        <w:t xml:space="preserve"> l’</w:t>
       </w:r>
       <w:r>
         <w:rPr>
@@ -2210,15 +2855,63 @@
           <w:sz w:val="20"/>
           <w:szCs w:val="20"/>
         </w:rPr>
-        <w:t xml:space="preserve"> de pressente a </w:t>
-      </w:r>
-      <w:r>
-        <w:rPr>
-          <w:rFonts w:ascii="Arial" w:hAnsi="Arial" w:cs="Arial"/>
-          <w:sz w:val="20"/>
-          <w:szCs w:val="20"/>
-        </w:rPr>
-        <w:t>l’orale</w:t>
+        <w:t xml:space="preserve"> de pr</w:t>
+      </w:r>
+      <w:r>
+        <w:rPr>
+          <w:rFonts w:ascii="Arial" w:hAnsi="Arial" w:cs="Arial"/>
+          <w:sz w:val="20"/>
+          <w:szCs w:val="20"/>
+        </w:rPr>
+        <w:t>é</w:t>
+      </w:r>
+      <w:r>
+        <w:rPr>
+          <w:rFonts w:ascii="Arial" w:hAnsi="Arial" w:cs="Arial"/>
+          <w:sz w:val="20"/>
+          <w:szCs w:val="20"/>
+        </w:rPr>
+        <w:t>sent</w:t>
+      </w:r>
+      <w:r>
+        <w:rPr>
+          <w:rFonts w:ascii="Arial" w:hAnsi="Arial" w:cs="Arial"/>
+          <w:sz w:val="20"/>
+          <w:szCs w:val="20"/>
+        </w:rPr>
+        <w:t>er</w:t>
+      </w:r>
+      <w:r>
+        <w:rPr>
+          <w:rFonts w:ascii="Arial" w:hAnsi="Arial" w:cs="Arial"/>
+          <w:sz w:val="20"/>
+          <w:szCs w:val="20"/>
+        </w:rPr>
+        <w:t xml:space="preserve"> </w:t>
+      </w:r>
+      <w:r>
+        <w:rPr>
+          <w:rFonts w:ascii="Arial" w:hAnsi="Arial" w:cs="Arial"/>
+          <w:sz w:val="20"/>
+          <w:szCs w:val="20"/>
+        </w:rPr>
+        <w:t>à</w:t>
+      </w:r>
+      <w:r>
+        <w:rPr>
+          <w:rFonts w:ascii="Arial" w:hAnsi="Arial" w:cs="Arial"/>
+          <w:sz w:val="20"/>
+          <w:szCs w:val="20"/>
+        </w:rPr>
+        <w:t xml:space="preserve"> </w:t>
+      </w:r>
+      <w:r>
+        <w:rPr>
+          <w:rFonts w:ascii="Arial" w:hAnsi="Arial" w:cs="Arial"/>
+          <w:sz w:val="20"/>
+          <w:szCs w:val="20"/>
+        </w:rPr>
+        <w:t>l’oral</w:t>
       </w:r>
       <w:r>
         <w:rPr>
@@ -2242,6 +2935,14 @@
           <w:sz w:val="20"/>
           <w:szCs w:val="20"/>
         </w:rPr>
+        <w:t>ts</w:t>
+      </w:r>
+      <w:r>
+        <w:rPr>
+          <w:rFonts w:ascii="Arial" w:hAnsi="Arial" w:cs="Arial"/>
+          <w:sz w:val="20"/>
+          <w:szCs w:val="20"/>
+        </w:rPr>
         <w:t xml:space="preserve"> de mon</w:t>
       </w:r>
       <w:r>
@@ -2258,7 +2959,23 @@
           <w:sz w:val="20"/>
           <w:szCs w:val="20"/>
         </w:rPr>
-        <w:t xml:space="preserve">travaille </w:t>
+        <w:t>travail</w:t>
+      </w:r>
+      <w:r>
+        <w:rPr>
+          <w:rFonts w:ascii="Arial" w:hAnsi="Arial" w:cs="Arial"/>
+          <w:sz w:val="20"/>
+          <w:szCs w:val="20"/>
+        </w:rPr>
+        <w:t>,</w:t>
+      </w:r>
+      <w:r>
+        <w:rPr>
+          <w:rFonts w:ascii="Arial" w:hAnsi="Arial" w:cs="Arial"/>
+          <w:sz w:val="20"/>
+          <w:szCs w:val="20"/>
+        </w:rPr>
+        <w:t xml:space="preserve"> </w:t>
       </w:r>
       <w:r>
         <w:rPr>
@@ -2274,7 +2991,23 @@
           <w:sz w:val="20"/>
           <w:szCs w:val="20"/>
         </w:rPr>
-        <w:t xml:space="preserve"> communication </w:t>
+        <w:t xml:space="preserve"> communication</w:t>
+      </w:r>
+      <w:r>
+        <w:rPr>
+          <w:rFonts w:ascii="Arial" w:hAnsi="Arial" w:cs="Arial"/>
+          <w:sz w:val="20"/>
+          <w:szCs w:val="20"/>
+        </w:rPr>
+        <w:t>s</w:t>
+      </w:r>
+      <w:r>
+        <w:rPr>
+          <w:rFonts w:ascii="Arial" w:hAnsi="Arial" w:cs="Arial"/>
+          <w:sz w:val="20"/>
+          <w:szCs w:val="20"/>
+        </w:rPr>
+        <w:t xml:space="preserve"> </w:t>
       </w:r>
       <w:r>
         <w:rPr>
@@ -2290,23 +3023,87 @@
           <w:sz w:val="20"/>
           <w:szCs w:val="20"/>
         </w:rPr>
-        <w:t>bien passe car j’ai eu le sentiment que mes interlocuteur av</w:t>
-      </w:r>
-      <w:r>
-        <w:rPr>
-          <w:rFonts w:ascii="Arial" w:hAnsi="Arial" w:cs="Arial"/>
-          <w:sz w:val="20"/>
-          <w:szCs w:val="20"/>
-        </w:rPr>
-        <w:t>ait</w:t>
-      </w:r>
-      <w:r>
-        <w:rPr>
-          <w:rFonts w:ascii="Arial" w:hAnsi="Arial" w:cs="Arial"/>
-          <w:sz w:val="20"/>
-          <w:szCs w:val="20"/>
-        </w:rPr>
-        <w:t xml:space="preserve"> correctement assimiler et </w:t>
+        <w:t>bien pass</w:t>
+      </w:r>
+      <w:r>
+        <w:rPr>
+          <w:rFonts w:ascii="Arial" w:hAnsi="Arial" w:cs="Arial"/>
+          <w:sz w:val="20"/>
+          <w:szCs w:val="20"/>
+        </w:rPr>
+        <w:t>ées</w:t>
+      </w:r>
+      <w:r>
+        <w:rPr>
+          <w:rFonts w:ascii="Arial" w:hAnsi="Arial" w:cs="Arial"/>
+          <w:sz w:val="20"/>
+          <w:szCs w:val="20"/>
+        </w:rPr>
+        <w:t xml:space="preserve"> car j’ai eu le sentiment que mes interlocuteur</w:t>
+      </w:r>
+      <w:r>
+        <w:rPr>
+          <w:rFonts w:ascii="Arial" w:hAnsi="Arial" w:cs="Arial"/>
+          <w:sz w:val="20"/>
+          <w:szCs w:val="20"/>
+        </w:rPr>
+        <w:t>s</w:t>
+      </w:r>
+      <w:r>
+        <w:rPr>
+          <w:rFonts w:ascii="Arial" w:hAnsi="Arial" w:cs="Arial"/>
+          <w:sz w:val="20"/>
+          <w:szCs w:val="20"/>
+        </w:rPr>
+        <w:t xml:space="preserve"> av</w:t>
+      </w:r>
+      <w:r>
+        <w:rPr>
+          <w:rFonts w:ascii="Arial" w:hAnsi="Arial" w:cs="Arial"/>
+          <w:sz w:val="20"/>
+          <w:szCs w:val="20"/>
+        </w:rPr>
+        <w:t>ai</w:t>
+      </w:r>
+      <w:r>
+        <w:rPr>
+          <w:rFonts w:ascii="Arial" w:hAnsi="Arial" w:cs="Arial"/>
+          <w:sz w:val="20"/>
+          <w:szCs w:val="20"/>
+        </w:rPr>
+        <w:t>en</w:t>
+      </w:r>
+      <w:r>
+        <w:rPr>
+          <w:rFonts w:ascii="Arial" w:hAnsi="Arial" w:cs="Arial"/>
+          <w:sz w:val="20"/>
+          <w:szCs w:val="20"/>
+        </w:rPr>
+        <w:t>t</w:t>
+      </w:r>
+      <w:r>
+        <w:rPr>
+          <w:rFonts w:ascii="Arial" w:hAnsi="Arial" w:cs="Arial"/>
+          <w:sz w:val="20"/>
+          <w:szCs w:val="20"/>
+        </w:rPr>
+        <w:t xml:space="preserve"> correctement assimil</w:t>
+      </w:r>
+      <w:r>
+        <w:rPr>
+          <w:rFonts w:ascii="Arial" w:hAnsi="Arial" w:cs="Arial"/>
+          <w:sz w:val="20"/>
+          <w:szCs w:val="20"/>
+        </w:rPr>
+        <w:t>és</w:t>
+      </w:r>
+      <w:r>
+        <w:rPr>
+          <w:rFonts w:ascii="Arial" w:hAnsi="Arial" w:cs="Arial"/>
+          <w:sz w:val="20"/>
+          <w:szCs w:val="20"/>
+        </w:rPr>
+        <w:t xml:space="preserve"> et </w:t>
       </w:r>
       <w:r>
         <w:rPr>
@@ -2338,15 +3135,23 @@
           <w:sz w:val="20"/>
           <w:szCs w:val="20"/>
         </w:rPr>
-        <w:t xml:space="preserve"> et a</w:t>
-      </w:r>
-      <w:r>
-        <w:rPr>
-          <w:rFonts w:ascii="Arial" w:hAnsi="Arial" w:cs="Arial"/>
-          <w:sz w:val="20"/>
-          <w:szCs w:val="20"/>
-        </w:rPr>
-        <w:t xml:space="preserve"> boutisant</w:t>
+        <w:t>s</w:t>
+      </w:r>
+      <w:r>
+        <w:rPr>
+          <w:rFonts w:ascii="Arial" w:hAnsi="Arial" w:cs="Arial"/>
+          <w:sz w:val="20"/>
+          <w:szCs w:val="20"/>
+        </w:rPr>
+        <w:t xml:space="preserve"> et </w:t>
+      </w:r>
+      <w:r>
+        <w:rPr>
+          <w:rFonts w:ascii="Arial" w:hAnsi="Arial" w:cs="Arial"/>
+          <w:sz w:val="20"/>
+          <w:szCs w:val="20"/>
+        </w:rPr>
+        <w:t>aboutissants</w:t>
       </w:r>
       <w:r>
         <w:rPr>
@@ -2362,15 +3167,47 @@
           <w:sz w:val="20"/>
           <w:szCs w:val="20"/>
         </w:rPr>
-        <w:t>travaille</w:t>
-      </w:r>
-      <w:r>
-        <w:rPr>
-          <w:rFonts w:ascii="Arial" w:hAnsi="Arial" w:cs="Arial"/>
-          <w:sz w:val="20"/>
-          <w:szCs w:val="20"/>
-        </w:rPr>
-        <w:t xml:space="preserve"> effectuer durent mon stage.</w:t>
+        <w:t>travail</w:t>
+      </w:r>
+      <w:r>
+        <w:rPr>
+          <w:rFonts w:ascii="Arial" w:hAnsi="Arial" w:cs="Arial"/>
+          <w:sz w:val="20"/>
+          <w:szCs w:val="20"/>
+        </w:rPr>
+        <w:t xml:space="preserve"> effectu</w:t>
+      </w:r>
+      <w:r>
+        <w:rPr>
+          <w:rFonts w:ascii="Arial" w:hAnsi="Arial" w:cs="Arial"/>
+          <w:sz w:val="20"/>
+          <w:szCs w:val="20"/>
+        </w:rPr>
+        <w:t>é</w:t>
+      </w:r>
+      <w:r>
+        <w:rPr>
+          <w:rFonts w:ascii="Arial" w:hAnsi="Arial" w:cs="Arial"/>
+          <w:sz w:val="20"/>
+          <w:szCs w:val="20"/>
+        </w:rPr>
+        <w:t xml:space="preserve"> dur</w:t>
+      </w:r>
+      <w:r>
+        <w:rPr>
+          <w:rFonts w:ascii="Arial" w:hAnsi="Arial" w:cs="Arial"/>
+          <w:sz w:val="20"/>
+          <w:szCs w:val="20"/>
+        </w:rPr>
+        <w:t>a</w:t>
+      </w:r>
+      <w:r>
+        <w:rPr>
+          <w:rFonts w:ascii="Arial" w:hAnsi="Arial" w:cs="Arial"/>
+          <w:sz w:val="20"/>
+          <w:szCs w:val="20"/>
+        </w:rPr>
+        <w:t>nt mon stage.</w:t>
       </w:r>
     </w:p>
     <w:p>
@@ -2380,6 +3217,7 @@
         </w:tabs>
         <w:rPr>
           <w:rFonts w:ascii="Arial" w:hAnsi="Arial" w:cs="Arial"/>
+          <w:color w:val="FF0000"/>
           <w:sz w:val="20"/>
           <w:szCs w:val="20"/>
         </w:rPr>
@@ -2390,7 +3228,31 @@
           <w:sz w:val="20"/>
           <w:szCs w:val="20"/>
         </w:rPr>
-        <w:t xml:space="preserve">j’ai également a </w:t>
+        <w:t>J’</w:t>
+      </w:r>
+      <w:r>
+        <w:rPr>
+          <w:rFonts w:ascii="Arial" w:hAnsi="Arial" w:cs="Arial"/>
+          <w:sz w:val="20"/>
+          <w:szCs w:val="20"/>
+        </w:rPr>
+        <w:t xml:space="preserve">ai également </w:t>
+      </w:r>
+      <w:r>
+        <w:rPr>
+          <w:rFonts w:ascii="Arial" w:hAnsi="Arial" w:cs="Arial"/>
+          <w:sz w:val="20"/>
+          <w:szCs w:val="20"/>
+        </w:rPr>
+        <w:t>à</w:t>
+      </w:r>
+      <w:r>
+        <w:rPr>
+          <w:rFonts w:ascii="Arial" w:hAnsi="Arial" w:cs="Arial"/>
+          <w:sz w:val="20"/>
+          <w:szCs w:val="20"/>
+        </w:rPr>
+        <w:t xml:space="preserve"> </w:t>
       </w:r>
       <w:r>
         <w:rPr>
@@ -2406,23 +3268,63 @@
           <w:sz w:val="20"/>
           <w:szCs w:val="20"/>
         </w:rPr>
-        <w:t xml:space="preserve"> reprise </w:t>
-      </w:r>
-      <w:r>
-        <w:rPr>
-          <w:rFonts w:ascii="Arial" w:hAnsi="Arial" w:cs="Arial"/>
-          <w:sz w:val="20"/>
-          <w:szCs w:val="20"/>
-        </w:rPr>
-        <w:t>échanger</w:t>
-      </w:r>
-      <w:r>
-        <w:rPr>
-          <w:rFonts w:ascii="Arial" w:hAnsi="Arial" w:cs="Arial"/>
-          <w:sz w:val="20"/>
-          <w:szCs w:val="20"/>
-        </w:rPr>
-        <w:t xml:space="preserve"> avec aisence</w:t>
+        <w:t xml:space="preserve"> reprise</w:t>
+      </w:r>
+      <w:r>
+        <w:rPr>
+          <w:rFonts w:ascii="Arial" w:hAnsi="Arial" w:cs="Arial"/>
+          <w:sz w:val="20"/>
+          <w:szCs w:val="20"/>
+        </w:rPr>
+        <w:t>s</w:t>
+      </w:r>
+      <w:r>
+        <w:rPr>
+          <w:rFonts w:ascii="Arial" w:hAnsi="Arial" w:cs="Arial"/>
+          <w:sz w:val="20"/>
+          <w:szCs w:val="20"/>
+        </w:rPr>
+        <w:t xml:space="preserve"> </w:t>
+      </w:r>
+      <w:r>
+        <w:rPr>
+          <w:rFonts w:ascii="Arial" w:hAnsi="Arial" w:cs="Arial"/>
+          <w:sz w:val="20"/>
+          <w:szCs w:val="20"/>
+        </w:rPr>
+        <w:t>échang</w:t>
+      </w:r>
+      <w:r>
+        <w:rPr>
+          <w:rFonts w:ascii="Arial" w:hAnsi="Arial" w:cs="Arial"/>
+          <w:sz w:val="20"/>
+          <w:szCs w:val="20"/>
+        </w:rPr>
+        <w:t xml:space="preserve">és </w:t>
+      </w:r>
+      <w:r>
+        <w:rPr>
+          <w:rFonts w:ascii="Arial" w:hAnsi="Arial" w:cs="Arial"/>
+          <w:sz w:val="20"/>
+          <w:szCs w:val="20"/>
+        </w:rPr>
+        <w:t>avec ais</w:t>
+      </w:r>
+      <w:r>
+        <w:rPr>
+          <w:rFonts w:ascii="Arial" w:hAnsi="Arial" w:cs="Arial"/>
+          <w:sz w:val="20"/>
+          <w:szCs w:val="20"/>
+        </w:rPr>
+        <w:t>a</w:t>
+      </w:r>
+      <w:r>
+        <w:rPr>
+          <w:rFonts w:ascii="Arial" w:hAnsi="Arial" w:cs="Arial"/>
+          <w:sz w:val="20"/>
+          <w:szCs w:val="20"/>
+        </w:rPr>
+        <w:t>nce</w:t>
       </w:r>
       <w:r>
         <w:rPr>
@@ -2438,7 +3340,15 @@
           <w:sz w:val="20"/>
           <w:szCs w:val="20"/>
         </w:rPr>
-        <w:t>administratif</w:t>
+        <w:t>administrati</w:t>
+      </w:r>
+      <w:r>
+        <w:rPr>
+          <w:rFonts w:ascii="Arial" w:hAnsi="Arial" w:cs="Arial"/>
+          <w:sz w:val="20"/>
+          <w:szCs w:val="20"/>
+        </w:rPr>
+        <w:t>ve</w:t>
       </w:r>
       <w:r>
         <w:rPr>
@@ -2459,14 +3369,34 @@
       <w:r>
         <w:rPr>
           <w:rFonts w:ascii="Arial" w:hAnsi="Arial" w:cs="Arial"/>
-          <w:sz w:val="20"/>
-          <w:szCs w:val="20"/>
-        </w:rPr>
-        <w:t xml:space="preserve">ainsi que le patron pour et </w:t>
-      </w:r>
-      <w:r>
-        <w:rPr>
-          <w:rFonts w:ascii="Arial" w:hAnsi="Arial" w:cs="Arial"/>
+          <w:color w:val="FF0000"/>
+          <w:sz w:val="20"/>
+          <w:szCs w:val="20"/>
+        </w:rPr>
+        <w:t xml:space="preserve">ainsi que le </w:t>
+      </w:r>
+      <w:r>
+        <w:rPr>
+          <w:rFonts w:ascii="Arial" w:hAnsi="Arial" w:cs="Arial"/>
+          <w:color w:val="FF0000"/>
+          <w:sz w:val="20"/>
+          <w:szCs w:val="20"/>
+        </w:rPr>
+        <w:t>directeur</w:t>
+      </w:r>
+      <w:r>
+        <w:rPr>
+          <w:rFonts w:ascii="Arial" w:hAnsi="Arial" w:cs="Arial"/>
+          <w:color w:val="FF0000"/>
+          <w:sz w:val="20"/>
+          <w:szCs w:val="20"/>
+        </w:rPr>
+        <w:t xml:space="preserve"> et </w:t>
+      </w:r>
+      <w:r>
+        <w:rPr>
+          <w:rFonts w:ascii="Arial" w:hAnsi="Arial" w:cs="Arial"/>
+          <w:color w:val="FF0000"/>
           <w:sz w:val="20"/>
           <w:szCs w:val="20"/>
         </w:rPr>
@@ -2475,14 +3405,34 @@
       <w:r>
         <w:rPr>
           <w:rFonts w:ascii="Arial" w:hAnsi="Arial" w:cs="Arial"/>
-          <w:sz w:val="20"/>
-          <w:szCs w:val="20"/>
-        </w:rPr>
-        <w:t xml:space="preserve"> employer pour </w:t>
-      </w:r>
-      <w:r>
-        <w:rPr>
-          <w:rFonts w:ascii="Arial" w:hAnsi="Arial" w:cs="Arial"/>
+          <w:color w:val="FF0000"/>
+          <w:sz w:val="20"/>
+          <w:szCs w:val="20"/>
+        </w:rPr>
+        <w:t xml:space="preserve"> employ</w:t>
+      </w:r>
+      <w:r>
+        <w:rPr>
+          <w:rFonts w:ascii="Arial" w:hAnsi="Arial" w:cs="Arial"/>
+          <w:color w:val="FF0000"/>
+          <w:sz w:val="20"/>
+          <w:szCs w:val="20"/>
+        </w:rPr>
+        <w:t>és</w:t>
+      </w:r>
+      <w:r>
+        <w:rPr>
+          <w:rFonts w:ascii="Arial" w:hAnsi="Arial" w:cs="Arial"/>
+          <w:color w:val="FF0000"/>
+          <w:sz w:val="20"/>
+          <w:szCs w:val="20"/>
+        </w:rPr>
+        <w:t xml:space="preserve"> pour </w:t>
+      </w:r>
+      <w:r>
+        <w:rPr>
+          <w:rFonts w:ascii="Arial" w:hAnsi="Arial" w:cs="Arial"/>
+          <w:color w:val="FF0000"/>
           <w:sz w:val="20"/>
           <w:szCs w:val="20"/>
         </w:rPr>
@@ -2491,14 +3441,34 @@
       <w:r>
         <w:rPr>
           <w:rFonts w:ascii="Arial" w:hAnsi="Arial" w:cs="Arial"/>
-          <w:sz w:val="20"/>
-          <w:szCs w:val="20"/>
-        </w:rPr>
-        <w:t xml:space="preserve"> des information sur </w:t>
-      </w:r>
-      <w:r>
-        <w:rPr>
-          <w:rFonts w:ascii="Arial" w:hAnsi="Arial" w:cs="Arial"/>
+          <w:color w:val="FF0000"/>
+          <w:sz w:val="20"/>
+          <w:szCs w:val="20"/>
+        </w:rPr>
+        <w:t xml:space="preserve"> des information</w:t>
+      </w:r>
+      <w:r>
+        <w:rPr>
+          <w:rFonts w:ascii="Arial" w:hAnsi="Arial" w:cs="Arial"/>
+          <w:color w:val="FF0000"/>
+          <w:sz w:val="20"/>
+          <w:szCs w:val="20"/>
+        </w:rPr>
+        <w:t>s</w:t>
+      </w:r>
+      <w:r>
+        <w:rPr>
+          <w:rFonts w:ascii="Arial" w:hAnsi="Arial" w:cs="Arial"/>
+          <w:color w:val="FF0000"/>
+          <w:sz w:val="20"/>
+          <w:szCs w:val="20"/>
+        </w:rPr>
+        <w:t xml:space="preserve"> sur </w:t>
+      </w:r>
+      <w:r>
+        <w:rPr>
+          <w:rFonts w:ascii="Arial" w:hAnsi="Arial" w:cs="Arial"/>
+          <w:color w:val="FF0000"/>
           <w:sz w:val="20"/>
           <w:szCs w:val="20"/>
         </w:rPr>
@@ -2507,6 +3477,7 @@
       <w:r>
         <w:rPr>
           <w:rFonts w:ascii="Arial" w:hAnsi="Arial" w:cs="Arial"/>
+          <w:color w:val="FF0000"/>
           <w:sz w:val="20"/>
           <w:szCs w:val="20"/>
         </w:rPr>
@@ -2515,6 +3486,7 @@
       <w:r>
         <w:rPr>
           <w:rFonts w:ascii="Arial" w:hAnsi="Arial" w:cs="Arial"/>
+          <w:color w:val="FF0000"/>
           <w:sz w:val="20"/>
           <w:szCs w:val="20"/>
         </w:rPr>
@@ -2523,22 +3495,34 @@
       <w:r>
         <w:rPr>
           <w:rFonts w:ascii="Arial" w:hAnsi="Arial" w:cs="Arial"/>
-          <w:sz w:val="20"/>
-          <w:szCs w:val="20"/>
-        </w:rPr>
-        <w:t xml:space="preserve">sont </w:t>
-      </w:r>
-      <w:r>
-        <w:rPr>
-          <w:rFonts w:ascii="Arial" w:hAnsi="Arial" w:cs="Arial"/>
-          <w:sz w:val="20"/>
-          <w:szCs w:val="20"/>
-        </w:rPr>
-        <w:t>fonctionné</w:t>
-      </w:r>
-      <w:r>
-        <w:rPr>
-          <w:rFonts w:ascii="Arial" w:hAnsi="Arial" w:cs="Arial"/>
+          <w:color w:val="FF0000"/>
+          <w:sz w:val="20"/>
+          <w:szCs w:val="20"/>
+        </w:rPr>
+        <w:t xml:space="preserve">son </w:t>
+      </w:r>
+      <w:r>
+        <w:rPr>
+          <w:rFonts w:ascii="Arial" w:hAnsi="Arial" w:cs="Arial"/>
+          <w:color w:val="FF0000"/>
+          <w:sz w:val="20"/>
+          <w:szCs w:val="20"/>
+        </w:rPr>
+        <w:t>fonctionn</w:t>
+      </w:r>
+      <w:r>
+        <w:rPr>
+          <w:rFonts w:ascii="Arial" w:hAnsi="Arial" w:cs="Arial"/>
+          <w:color w:val="FF0000"/>
+          <w:sz w:val="20"/>
+          <w:szCs w:val="20"/>
+        </w:rPr>
+        <w:t>ent</w:t>
+      </w:r>
+      <w:r>
+        <w:rPr>
+          <w:rFonts w:ascii="Arial" w:hAnsi="Arial" w:cs="Arial"/>
+          <w:color w:val="FF0000"/>
           <w:sz w:val="20"/>
           <w:szCs w:val="20"/>
         </w:rPr>
@@ -2562,23 +3546,7 @@
           <w:sz w:val="20"/>
           <w:szCs w:val="20"/>
         </w:rPr>
-        <w:t xml:space="preserve">Q26 C8 </w:t>
-      </w:r>
-      <w:r>
-        <w:rPr>
-          <w:rFonts w:ascii="Arial" w:hAnsi="Arial" w:cs="Arial"/>
-          <w:sz w:val="20"/>
-          <w:szCs w:val="20"/>
-        </w:rPr>
-        <w:t>C</w:t>
-      </w:r>
-      <w:r>
-        <w:rPr>
-          <w:rFonts w:ascii="Arial" w:hAnsi="Arial" w:cs="Arial"/>
-          <w:sz w:val="20"/>
-          <w:szCs w:val="20"/>
-        </w:rPr>
-        <w:t xml:space="preserve"> –</w:t>
+        <w:t>Q26 C8 C –</w:t>
       </w:r>
     </w:p>
     <w:p>
@@ -2622,7 +3590,31 @@
           <w:sz w:val="20"/>
           <w:szCs w:val="20"/>
         </w:rPr>
-        <w:t>mettre maitrise avancée</w:t>
+        <w:t xml:space="preserve">de </w:t>
+      </w:r>
+      <w:r>
+        <w:rPr>
+          <w:rFonts w:ascii="Arial" w:hAnsi="Arial" w:cs="Arial"/>
+          <w:sz w:val="20"/>
+          <w:szCs w:val="20"/>
+        </w:rPr>
+        <w:t>mettre maitr</w:t>
+      </w:r>
+      <w:r>
+        <w:rPr>
+          <w:rFonts w:ascii="Arial" w:hAnsi="Arial" w:cs="Arial"/>
+          <w:sz w:val="20"/>
+          <w:szCs w:val="20"/>
+        </w:rPr>
+        <w:t>î</w:t>
+      </w:r>
+      <w:r>
+        <w:rPr>
+          <w:rFonts w:ascii="Arial" w:hAnsi="Arial" w:cs="Arial"/>
+          <w:sz w:val="20"/>
+          <w:szCs w:val="20"/>
+        </w:rPr>
+        <w:t>se avancée</w:t>
       </w:r>
       <w:r>
         <w:rPr>
@@ -2654,7 +3646,31 @@
           <w:sz w:val="20"/>
           <w:szCs w:val="20"/>
         </w:rPr>
-        <w:t>le domaine du stage (l’IA) mettais inconnue</w:t>
+        <w:t>d</w:t>
+      </w:r>
+      <w:r>
+        <w:rPr>
+          <w:rFonts w:ascii="Arial" w:hAnsi="Arial" w:cs="Arial"/>
+          <w:sz w:val="20"/>
+          <w:szCs w:val="20"/>
+        </w:rPr>
+        <w:t>e domaine du stage (l’IA) m</w:t>
+      </w:r>
+      <w:r>
+        <w:rPr>
+          <w:rFonts w:ascii="Arial" w:hAnsi="Arial" w:cs="Arial"/>
+          <w:sz w:val="20"/>
+          <w:szCs w:val="20"/>
+        </w:rPr>
+        <w:t>’était</w:t>
+      </w:r>
+      <w:r>
+        <w:rPr>
+          <w:rFonts w:ascii="Arial" w:hAnsi="Arial" w:cs="Arial"/>
+          <w:sz w:val="20"/>
+          <w:szCs w:val="20"/>
+        </w:rPr>
+        <w:t xml:space="preserve"> inconnue</w:t>
       </w:r>
       <w:r>
         <w:rPr>
@@ -2734,7 +3750,23 @@
           <w:sz w:val="20"/>
           <w:szCs w:val="20"/>
         </w:rPr>
-        <w:t xml:space="preserve">apprentissage </w:t>
+        <w:t>apprentissage</w:t>
+      </w:r>
+      <w:r>
+        <w:rPr>
+          <w:rFonts w:ascii="Arial" w:hAnsi="Arial" w:cs="Arial"/>
+          <w:sz w:val="20"/>
+          <w:szCs w:val="20"/>
+        </w:rPr>
+        <w:t>s</w:t>
+      </w:r>
+      <w:r>
+        <w:rPr>
+          <w:rFonts w:ascii="Arial" w:hAnsi="Arial" w:cs="Arial"/>
+          <w:sz w:val="20"/>
+          <w:szCs w:val="20"/>
+        </w:rPr>
+        <w:t xml:space="preserve"> </w:t>
       </w:r>
       <w:r>
         <w:rPr>
@@ -2750,7 +3782,23 @@
           <w:sz w:val="20"/>
           <w:szCs w:val="20"/>
         </w:rPr>
-        <w:t>consultent</w:t>
+        <w:t>consult</w:t>
+      </w:r>
+      <w:r>
+        <w:rPr>
+          <w:rFonts w:ascii="Arial" w:hAnsi="Arial" w:cs="Arial"/>
+          <w:sz w:val="20"/>
+          <w:szCs w:val="20"/>
+        </w:rPr>
+        <w:t>a</w:t>
+      </w:r>
+      <w:r>
+        <w:rPr>
+          <w:rFonts w:ascii="Arial" w:hAnsi="Arial" w:cs="Arial"/>
+          <w:sz w:val="20"/>
+          <w:szCs w:val="20"/>
+        </w:rPr>
+        <w:t>nt</w:t>
       </w:r>
       <w:r>
         <w:rPr>
@@ -2774,15 +3822,223 @@
           <w:sz w:val="20"/>
           <w:szCs w:val="20"/>
         </w:rPr>
-        <w:t xml:space="preserve"> traitent de mon sujet.</w:t>
-      </w:r>
-      <w:r>
-        <w:rPr>
-          <w:rFonts w:ascii="Arial" w:hAnsi="Arial" w:cs="Arial"/>
-          <w:sz w:val="20"/>
-          <w:szCs w:val="20"/>
-        </w:rPr>
-        <w:t xml:space="preserve"> Dans cette démarche j’ai réussi a identifier les point ou il me manquer des connaissance est compètes pour les combler. Par exemple au début de mon stage je ne connaisser rien de la technologie LLM et maintient j’en est une bonne connaissance et je suis capable de la metre en place et de l’adapter à une sitation.</w:t>
+        <w:t>s</w:t>
+      </w:r>
+      <w:r>
+        <w:rPr>
+          <w:rFonts w:ascii="Arial" w:hAnsi="Arial" w:cs="Arial"/>
+          <w:sz w:val="20"/>
+          <w:szCs w:val="20"/>
+        </w:rPr>
+        <w:t xml:space="preserve"> trait</w:t>
+      </w:r>
+      <w:r>
+        <w:rPr>
+          <w:rFonts w:ascii="Arial" w:hAnsi="Arial" w:cs="Arial"/>
+          <w:sz w:val="20"/>
+          <w:szCs w:val="20"/>
+        </w:rPr>
+        <w:t>a</w:t>
+      </w:r>
+      <w:r>
+        <w:rPr>
+          <w:rFonts w:ascii="Arial" w:hAnsi="Arial" w:cs="Arial"/>
+          <w:sz w:val="20"/>
+          <w:szCs w:val="20"/>
+        </w:rPr>
+        <w:t>nt de mon sujet.</w:t>
+      </w:r>
+      <w:r>
+        <w:rPr>
+          <w:rFonts w:ascii="Arial" w:hAnsi="Arial" w:cs="Arial"/>
+          <w:sz w:val="20"/>
+          <w:szCs w:val="20"/>
+        </w:rPr>
+        <w:t xml:space="preserve"> Dans cette démarche j’ai réussi </w:t>
+      </w:r>
+      <w:r>
+        <w:rPr>
+          <w:rFonts w:ascii="Arial" w:hAnsi="Arial" w:cs="Arial"/>
+          <w:sz w:val="20"/>
+          <w:szCs w:val="20"/>
+        </w:rPr>
+        <w:t>à</w:t>
+      </w:r>
+      <w:r>
+        <w:rPr>
+          <w:rFonts w:ascii="Arial" w:hAnsi="Arial" w:cs="Arial"/>
+          <w:sz w:val="20"/>
+          <w:szCs w:val="20"/>
+        </w:rPr>
+        <w:t xml:space="preserve"> identifier les point</w:t>
+      </w:r>
+      <w:r>
+        <w:rPr>
+          <w:rFonts w:ascii="Arial" w:hAnsi="Arial" w:cs="Arial"/>
+          <w:sz w:val="20"/>
+          <w:szCs w:val="20"/>
+        </w:rPr>
+        <w:t>s</w:t>
+      </w:r>
+      <w:r>
+        <w:rPr>
+          <w:rFonts w:ascii="Arial" w:hAnsi="Arial" w:cs="Arial"/>
+          <w:sz w:val="20"/>
+          <w:szCs w:val="20"/>
+        </w:rPr>
+        <w:t xml:space="preserve"> o</w:t>
+      </w:r>
+      <w:r>
+        <w:rPr>
+          <w:rFonts w:ascii="Arial" w:hAnsi="Arial" w:cs="Arial"/>
+          <w:sz w:val="20"/>
+          <w:szCs w:val="20"/>
+        </w:rPr>
+        <w:t>ù</w:t>
+      </w:r>
+      <w:r>
+        <w:rPr>
+          <w:rFonts w:ascii="Arial" w:hAnsi="Arial" w:cs="Arial"/>
+          <w:sz w:val="20"/>
+          <w:szCs w:val="20"/>
+        </w:rPr>
+        <w:t xml:space="preserve"> il me manqu</w:t>
+      </w:r>
+      <w:r>
+        <w:rPr>
+          <w:rFonts w:ascii="Arial" w:hAnsi="Arial" w:cs="Arial"/>
+          <w:sz w:val="20"/>
+          <w:szCs w:val="20"/>
+        </w:rPr>
+        <w:t>ait</w:t>
+      </w:r>
+      <w:r>
+        <w:rPr>
+          <w:rFonts w:ascii="Arial" w:hAnsi="Arial" w:cs="Arial"/>
+          <w:sz w:val="20"/>
+          <w:szCs w:val="20"/>
+        </w:rPr>
+        <w:t xml:space="preserve"> des connaissance</w:t>
+      </w:r>
+      <w:r>
+        <w:rPr>
+          <w:rFonts w:ascii="Arial" w:hAnsi="Arial" w:cs="Arial"/>
+          <w:sz w:val="20"/>
+          <w:szCs w:val="20"/>
+        </w:rPr>
+        <w:t>s</w:t>
+      </w:r>
+      <w:r>
+        <w:rPr>
+          <w:rFonts w:ascii="Arial" w:hAnsi="Arial" w:cs="Arial"/>
+          <w:sz w:val="20"/>
+          <w:szCs w:val="20"/>
+        </w:rPr>
+        <w:t xml:space="preserve"> et comp</w:t>
+      </w:r>
+      <w:r>
+        <w:rPr>
+          <w:rFonts w:ascii="Arial" w:hAnsi="Arial" w:cs="Arial"/>
+          <w:sz w:val="20"/>
+          <w:szCs w:val="20"/>
+        </w:rPr>
+        <w:t>étences</w:t>
+      </w:r>
+      <w:r>
+        <w:rPr>
+          <w:rFonts w:ascii="Arial" w:hAnsi="Arial" w:cs="Arial"/>
+          <w:sz w:val="20"/>
+          <w:szCs w:val="20"/>
+        </w:rPr>
+        <w:t xml:space="preserve"> pour les combler. Par exemple au début de mon stage je ne </w:t>
+      </w:r>
+      <w:r>
+        <w:rPr>
+          <w:rFonts w:ascii="Arial" w:hAnsi="Arial" w:cs="Arial"/>
+          <w:sz w:val="20"/>
+          <w:szCs w:val="20"/>
+        </w:rPr>
+        <w:t>connais</w:t>
+      </w:r>
+      <w:r>
+        <w:rPr>
+          <w:rFonts w:ascii="Arial" w:hAnsi="Arial" w:cs="Arial"/>
+          <w:sz w:val="20"/>
+          <w:szCs w:val="20"/>
+        </w:rPr>
+        <w:t>sait</w:t>
+      </w:r>
+      <w:r>
+        <w:rPr>
+          <w:rFonts w:ascii="Arial" w:hAnsi="Arial" w:cs="Arial"/>
+          <w:sz w:val="20"/>
+          <w:szCs w:val="20"/>
+        </w:rPr>
+        <w:t xml:space="preserve"> rien de la technologie LLM et maint</w:t>
+      </w:r>
+      <w:r>
+        <w:rPr>
+          <w:rFonts w:ascii="Arial" w:hAnsi="Arial" w:cs="Arial"/>
+          <w:sz w:val="20"/>
+          <w:szCs w:val="20"/>
+        </w:rPr>
+        <w:t>enant</w:t>
+      </w:r>
+      <w:r>
+        <w:rPr>
+          <w:rFonts w:ascii="Arial" w:hAnsi="Arial" w:cs="Arial"/>
+          <w:sz w:val="20"/>
+          <w:szCs w:val="20"/>
+        </w:rPr>
+        <w:t xml:space="preserve"> j’en </w:t>
+      </w:r>
+      <w:r>
+        <w:rPr>
+          <w:rFonts w:ascii="Arial" w:hAnsi="Arial" w:cs="Arial"/>
+          <w:sz w:val="20"/>
+          <w:szCs w:val="20"/>
+        </w:rPr>
+        <w:t>ai</w:t>
+      </w:r>
+      <w:r>
+        <w:rPr>
+          <w:rFonts w:ascii="Arial" w:hAnsi="Arial" w:cs="Arial"/>
+          <w:sz w:val="20"/>
+          <w:szCs w:val="20"/>
+        </w:rPr>
+        <w:t xml:space="preserve"> une bonne connaissance et je suis capable de la met</w:t>
+      </w:r>
+      <w:r>
+        <w:rPr>
+          <w:rFonts w:ascii="Arial" w:hAnsi="Arial" w:cs="Arial"/>
+          <w:sz w:val="20"/>
+          <w:szCs w:val="20"/>
+        </w:rPr>
+        <w:t>t</w:t>
+      </w:r>
+      <w:r>
+        <w:rPr>
+          <w:rFonts w:ascii="Arial" w:hAnsi="Arial" w:cs="Arial"/>
+          <w:sz w:val="20"/>
+          <w:szCs w:val="20"/>
+        </w:rPr>
+        <w:t>re en place et de l’adapter à une sit</w:t>
+      </w:r>
+      <w:r>
+        <w:rPr>
+          <w:rFonts w:ascii="Arial" w:hAnsi="Arial" w:cs="Arial"/>
+          <w:sz w:val="20"/>
+          <w:szCs w:val="20"/>
+        </w:rPr>
+        <w:t>u</w:t>
+      </w:r>
+      <w:r>
+        <w:rPr>
+          <w:rFonts w:ascii="Arial" w:hAnsi="Arial" w:cs="Arial"/>
+          <w:sz w:val="20"/>
+          <w:szCs w:val="20"/>
+        </w:rPr>
+        <w:t>ation.</w:t>
       </w:r>
     </w:p>
     <w:p>
@@ -2802,31 +4058,7 @@
           <w:sz w:val="20"/>
           <w:szCs w:val="20"/>
         </w:rPr>
-        <w:t xml:space="preserve">Q26 C8 </w:t>
-      </w:r>
-      <w:r>
-        <w:rPr>
-          <w:rFonts w:ascii="Arial" w:hAnsi="Arial" w:cs="Arial"/>
-          <w:sz w:val="20"/>
-          <w:szCs w:val="20"/>
-        </w:rPr>
-        <w:t>D</w:t>
-      </w:r>
-      <w:r>
-        <w:rPr>
-          <w:rFonts w:ascii="Arial" w:hAnsi="Arial" w:cs="Arial"/>
-          <w:sz w:val="20"/>
-          <w:szCs w:val="20"/>
-        </w:rPr>
-        <w:t xml:space="preserve"> </w:t>
-      </w:r>
-      <w:r>
-        <w:rPr>
-          <w:rFonts w:ascii="Arial" w:hAnsi="Arial" w:cs="Arial"/>
-          <w:sz w:val="20"/>
-          <w:szCs w:val="20"/>
-        </w:rPr>
-        <w:t>–</w:t>
+        <w:t>Q26 C8 D –</w:t>
       </w:r>
     </w:p>
     <w:p>
@@ -2836,6 +4068,7 @@
         </w:tabs>
         <w:rPr>
           <w:rFonts w:ascii="Arial" w:hAnsi="Arial" w:cs="Arial"/>
+          <w:color w:val="FF0000"/>
           <w:sz w:val="20"/>
           <w:szCs w:val="20"/>
         </w:rPr>
@@ -2846,11 +4079,46 @@
           <w:sz w:val="20"/>
           <w:szCs w:val="20"/>
         </w:rPr>
-        <w:t xml:space="preserve">J'ai mis maîtrise avancée au titre de la D1 car l'ensemble de mon stage a été effectué en autonomie les deux autres sont sans objet en effet je n'ai pas eu de choix à faire ou à proposer car la technologie a été imposée et ne travaillons pas mon équipe </w:t>
-      </w:r>
-      <w:r>
-        <w:rPr>
-          <w:rFonts w:ascii="Arial" w:hAnsi="Arial" w:cs="Arial"/>
+        <w:t>J'ai mis maîtrise avancée au titre de la D1 car l'ensemble de mon stage a été effectué en autonomie</w:t>
+      </w:r>
+      <w:r>
+        <w:rPr>
+          <w:rFonts w:ascii="Arial" w:hAnsi="Arial" w:cs="Arial"/>
+          <w:sz w:val="20"/>
+          <w:szCs w:val="20"/>
+        </w:rPr>
+        <w:t>,</w:t>
+      </w:r>
+      <w:r>
+        <w:rPr>
+          <w:rFonts w:ascii="Arial" w:hAnsi="Arial" w:cs="Arial"/>
+          <w:sz w:val="20"/>
+          <w:szCs w:val="20"/>
+        </w:rPr>
+        <w:t xml:space="preserve"> les deux autres sont sans objet en effet je n'ai pas eu </w:t>
+      </w:r>
+      <w:r>
+        <w:rPr>
+          <w:rFonts w:ascii="Arial" w:hAnsi="Arial" w:cs="Arial"/>
+          <w:color w:val="FF0000"/>
+          <w:sz w:val="20"/>
+          <w:szCs w:val="20"/>
+        </w:rPr>
+        <w:t>l</w:t>
+      </w:r>
+      <w:r>
+        <w:rPr>
+          <w:rFonts w:ascii="Arial" w:hAnsi="Arial" w:cs="Arial"/>
+          <w:color w:val="FF0000"/>
+          <w:sz w:val="20"/>
+          <w:szCs w:val="20"/>
+        </w:rPr>
+        <w:t xml:space="preserve">e choix à faire ou à proposer car la technologie a été imposée et ne travaillons pas mon équipe </w:t>
+      </w:r>
+      <w:r>
+        <w:rPr>
+          <w:rFonts w:ascii="Arial" w:hAnsi="Arial" w:cs="Arial"/>
+          <w:color w:val="FF0000"/>
           <w:sz w:val="20"/>
           <w:szCs w:val="20"/>
         </w:rPr>
@@ -2859,6 +4127,7 @@
       <w:r>
         <w:rPr>
           <w:rFonts w:ascii="Arial" w:hAnsi="Arial" w:cs="Arial"/>
+          <w:color w:val="FF0000"/>
           <w:sz w:val="20"/>
           <w:szCs w:val="20"/>
         </w:rPr>
@@ -2867,6 +4136,7 @@
       <w:r>
         <w:rPr>
           <w:rFonts w:ascii="Arial" w:hAnsi="Arial" w:cs="Arial"/>
+          <w:color w:val="FF0000"/>
           <w:sz w:val="20"/>
           <w:szCs w:val="20"/>
         </w:rPr>
@@ -2875,6 +4145,7 @@
       <w:r>
         <w:rPr>
           <w:rFonts w:ascii="Arial" w:hAnsi="Arial" w:cs="Arial"/>
+          <w:color w:val="FF0000"/>
           <w:sz w:val="20"/>
           <w:szCs w:val="20"/>
         </w:rPr>
@@ -2883,6 +4154,7 @@
       <w:r>
         <w:rPr>
           <w:rFonts w:ascii="Arial" w:hAnsi="Arial" w:cs="Arial"/>
+          <w:color w:val="FF0000"/>
           <w:sz w:val="20"/>
           <w:szCs w:val="20"/>
         </w:rPr>
@@ -2891,6 +4163,7 @@
       <w:r>
         <w:rPr>
           <w:rFonts w:ascii="Arial" w:hAnsi="Arial" w:cs="Arial"/>
+          <w:color w:val="FF0000"/>
           <w:sz w:val="20"/>
           <w:szCs w:val="20"/>
         </w:rPr>
@@ -2899,6 +4172,7 @@
       <w:r>
         <w:rPr>
           <w:rFonts w:ascii="Arial" w:hAnsi="Arial" w:cs="Arial"/>
+          <w:color w:val="FF0000"/>
           <w:sz w:val="20"/>
           <w:szCs w:val="20"/>
         </w:rPr>
@@ -2907,6 +4181,7 @@
       <w:r>
         <w:rPr>
           <w:rFonts w:ascii="Arial" w:hAnsi="Arial" w:cs="Arial"/>
+          <w:color w:val="FF0000"/>
           <w:sz w:val="20"/>
           <w:szCs w:val="20"/>
         </w:rPr>
@@ -2915,6 +4190,7 @@
       <w:r>
         <w:rPr>
           <w:rFonts w:ascii="Arial" w:hAnsi="Arial" w:cs="Arial"/>
+          <w:color w:val="FF0000"/>
           <w:sz w:val="20"/>
           <w:szCs w:val="20"/>
         </w:rPr>
@@ -2923,6 +4199,7 @@
       <w:r>
         <w:rPr>
           <w:rFonts w:ascii="Arial" w:hAnsi="Arial" w:cs="Arial"/>
+          <w:color w:val="FF0000"/>
           <w:sz w:val="20"/>
           <w:szCs w:val="20"/>
         </w:rPr>
@@ -2987,7 +4264,23 @@
           <w:sz w:val="20"/>
           <w:szCs w:val="20"/>
         </w:rPr>
-        <w:t>J'ai choisi maîtrise car j'ai su contacter l'ensemble des personnes pouvant me communiquer des informations sur la gestion des RSE dans l'entreprise. J'ai su les comprendre et les intégrer. Je n'ai pas mis maîtrisant avancée car je n'ai pas fait de proposition d'amélioration ou de critique de ces RSE.</w:t>
+        <w:t>J'ai choisi maîtrise car j'ai su contacter l'ensemble des personnes pouvant me communiquer des informations sur la gestion des RSE dans l'entreprise. J'ai su les comprendre et les intégrer. Je n'ai pas mis maîtris</w:t>
+      </w:r>
+      <w:r>
+        <w:rPr>
+          <w:rFonts w:ascii="Arial" w:hAnsi="Arial" w:cs="Arial"/>
+          <w:sz w:val="20"/>
+          <w:szCs w:val="20"/>
+        </w:rPr>
+        <w:t>e</w:t>
+      </w:r>
+      <w:r>
+        <w:rPr>
+          <w:rFonts w:ascii="Arial" w:hAnsi="Arial" w:cs="Arial"/>
+          <w:sz w:val="20"/>
+          <w:szCs w:val="20"/>
+        </w:rPr>
+        <w:t xml:space="preserve"> avancée car je n'ai pas fait de proposition d'amélioration ou de critique de ces RSE.</w:t>
       </w:r>
     </w:p>
     <w:sectPr>
@@ -3663,6 +4956,7 @@
   <w:style w:type="character" w:default="1" w:styleId="Policepardfaut">
     <w:name w:val="Default Paragraph Font"/>
     <w:uiPriority w:val="1"/>
+    <w:semiHidden/>
     <w:unhideWhenUsed/>
   </w:style>
   <w:style w:type="table" w:default="1" w:styleId="TableauNormal">

</xml_diff>